<commit_message>
first ms setup going to co-authors
</commit_message>
<xml_diff>
--- a/docs/manuscript/word-styles-reference.docx
+++ b/docs/manuscript/word-styles-reference.docx
@@ -28,12 +28,22 @@
     </w:p>
     <w:p>
       <w:pPr>
-        <w:pStyle w:val="Heading2"/>
+        <w:pStyle w:val="Heading1"/>
       </w:pPr>
       <w:bookmarkStart w:id="0" w:name="r-markdown"/>
       <w:bookmarkStart w:id="1" w:name="including-plots"/>
+      <w:bookmarkStart w:id="2" w:name="_GoBack"/>
       <w:bookmarkEnd w:id="0"/>
       <w:bookmarkEnd w:id="1"/>
+      <w:r>
+        <w:t>Header 1</w:t>
+      </w:r>
+    </w:p>
+    <w:bookmarkEnd w:id="2"/>
+    <w:p>
+      <w:pPr>
+        <w:pStyle w:val="Heading2"/>
+      </w:pPr>
       <w:r>
         <w:t>Header 2</w:t>
       </w:r>
@@ -72,8 +82,6 @@
       <w:r>
         <w:t>Heading 4</w:t>
       </w:r>
-      <w:bookmarkStart w:id="2" w:name="_GoBack"/>
-      <w:bookmarkEnd w:id="2"/>
     </w:p>
     <w:tbl>
       <w:tblPr>
@@ -1117,19 +1125,14 @@
     <w:next w:val="BodyText"/>
     <w:uiPriority w:val="9"/>
     <w:qFormat/>
-    <w:pPr>
-      <w:keepNext/>
-      <w:keepLines/>
-      <w:spacing w:before="480" w:after="0"/>
+    <w:rsid w:val="00837376"/>
+    <w:pPr>
+      <w:jc w:val="center"/>
       <w:outlineLvl w:val="0"/>
     </w:pPr>
     <w:rPr>
-      <w:rFonts w:asciiTheme="majorHAnsi" w:eastAsiaTheme="majorEastAsia" w:hAnsiTheme="majorHAnsi" w:cstheme="majorBidi"/>
-      <w:b/>
-      <w:bCs/>
-      <w:color w:val="345A8A" w:themeColor="accent1" w:themeShade="B5"/>
-      <w:sz w:val="32"/>
-      <w:szCs w:val="32"/>
+      <w:sz w:val="36"/>
+      <w:szCs w:val="36"/>
     </w:rPr>
   </w:style>
   <w:style w:type="paragraph" w:styleId="Heading2">
@@ -1480,8 +1483,8 @@
       <w:outlineLvl w:val="9"/>
     </w:pPr>
     <w:rPr>
-      <w:b w:val="0"/>
-      <w:bCs w:val="0"/>
+      <w:b/>
+      <w:bCs/>
       <w:color w:val="365F91" w:themeColor="accent1" w:themeShade="BF"/>
     </w:rPr>
   </w:style>

</xml_diff>

<commit_message>
more ms 3 changes, apparently no more reports?
</commit_message>
<xml_diff>
--- a/docs/manuscript/word-styles-reference.docx
+++ b/docs/manuscript/word-styles-reference.docx
@@ -1,6 +1,6 @@
 
 <file path=word/document.xml><?xml version="1.0" encoding="utf-8"?>
-<w:document xmlns:wpc="http://schemas.microsoft.com/office/word/2010/wordprocessingCanvas" xmlns:cx="http://schemas.microsoft.com/office/drawing/2014/chartex" xmlns:cx1="http://schemas.microsoft.com/office/drawing/2015/9/8/chartex" xmlns:mc="http://schemas.openxmlformats.org/markup-compatibility/2006" xmlns:o="urn:schemas-microsoft-com:office:office" xmlns:r="http://schemas.openxmlformats.org/officeDocument/2006/relationships" xmlns:m="http://schemas.openxmlformats.org/officeDocument/2006/math" xmlns:v="urn:schemas-microsoft-com:vml" xmlns:wp14="http://schemas.microsoft.com/office/word/2010/wordprocessingDrawing" xmlns:wp="http://schemas.openxmlformats.org/drawingml/2006/wordprocessingDrawing" xmlns:w10="urn:schemas-microsoft-com:office:word" xmlns:w="http://schemas.openxmlformats.org/wordprocessingml/2006/main" xmlns:w14="http://schemas.microsoft.com/office/word/2010/wordml" xmlns:w15="http://schemas.microsoft.com/office/word/2012/wordml" xmlns:w16se="http://schemas.microsoft.com/office/word/2015/wordml/symex" xmlns:wpg="http://schemas.microsoft.com/office/word/2010/wordprocessingGroup" xmlns:wpi="http://schemas.microsoft.com/office/word/2010/wordprocessingInk" xmlns:wne="http://schemas.microsoft.com/office/word/2006/wordml" xmlns:wps="http://schemas.microsoft.com/office/word/2010/wordprocessingShape" mc:Ignorable="w14 w15 w16se wp14">
+<w:document xmlns:wpc="http://schemas.microsoft.com/office/word/2010/wordprocessingCanvas" xmlns:cx="http://schemas.microsoft.com/office/drawing/2014/chartex" xmlns:cx1="http://schemas.microsoft.com/office/drawing/2015/9/8/chartex" xmlns:cx2="http://schemas.microsoft.com/office/drawing/2015/10/21/chartex" xmlns:cx3="http://schemas.microsoft.com/office/drawing/2016/5/9/chartex" xmlns:cx4="http://schemas.microsoft.com/office/drawing/2016/5/10/chartex" xmlns:cx5="http://schemas.microsoft.com/office/drawing/2016/5/11/chartex" xmlns:cx6="http://schemas.microsoft.com/office/drawing/2016/5/12/chartex" xmlns:cx7="http://schemas.microsoft.com/office/drawing/2016/5/13/chartex" xmlns:cx8="http://schemas.microsoft.com/office/drawing/2016/5/14/chartex" xmlns:mc="http://schemas.openxmlformats.org/markup-compatibility/2006" xmlns:aink="http://schemas.microsoft.com/office/drawing/2016/ink" xmlns:am3d="http://schemas.microsoft.com/office/drawing/2017/model3d" xmlns:o="urn:schemas-microsoft-com:office:office" xmlns:oel="http://schemas.microsoft.com/office/2019/extlst" xmlns:r="http://schemas.openxmlformats.org/officeDocument/2006/relationships" xmlns:m="http://schemas.openxmlformats.org/officeDocument/2006/math" xmlns:v="urn:schemas-microsoft-com:vml" xmlns:wp14="http://schemas.microsoft.com/office/word/2010/wordprocessingDrawing" xmlns:wp="http://schemas.openxmlformats.org/drawingml/2006/wordprocessingDrawing" xmlns:w10="urn:schemas-microsoft-com:office:word" xmlns:w="http://schemas.openxmlformats.org/wordprocessingml/2006/main" xmlns:w14="http://schemas.microsoft.com/office/word/2010/wordml" xmlns:w15="http://schemas.microsoft.com/office/word/2012/wordml" xmlns:w16cex="http://schemas.microsoft.com/office/word/2018/wordml/cex" xmlns:w16cid="http://schemas.microsoft.com/office/word/2016/wordml/cid" xmlns:w16="http://schemas.microsoft.com/office/word/2018/wordml" xmlns:w16sdtdh="http://schemas.microsoft.com/office/word/2020/wordml/sdtdatahash" xmlns:w16se="http://schemas.microsoft.com/office/word/2015/wordml/symex" xmlns:wpg="http://schemas.microsoft.com/office/word/2010/wordprocessingGroup" xmlns:wpi="http://schemas.microsoft.com/office/word/2010/wordprocessingInk" xmlns:wne="http://schemas.microsoft.com/office/word/2006/wordml" xmlns:wps="http://schemas.microsoft.com/office/word/2010/wordprocessingShape" mc:Ignorable="w14 w15 w16se w16cid w16 w16cex w16sdtdh wp14">
   <w:body>
     <w:p>
       <w:pPr>
@@ -32,14 +32,12 @@
       </w:pPr>
       <w:bookmarkStart w:id="0" w:name="r-markdown"/>
       <w:bookmarkStart w:id="1" w:name="including-plots"/>
-      <w:bookmarkStart w:id="2" w:name="_GoBack"/>
       <w:bookmarkEnd w:id="0"/>
       <w:bookmarkEnd w:id="1"/>
       <w:r>
         <w:t>Header 1</w:t>
       </w:r>
     </w:p>
-    <w:bookmarkEnd w:id="2"/>
     <w:p>
       <w:pPr>
         <w:pStyle w:val="Heading2"/>
@@ -226,16 +224,22 @@
         </w:tc>
       </w:tr>
     </w:tbl>
-    <w:p>
-      <w:pPr>
-        <w:ind w:firstLine="0"/>
-      </w:pPr>
-    </w:p>
+    <w:p/>
+    <w:p/>
+    <w:p/>
+    <w:p/>
+    <w:p/>
+    <w:p/>
+    <w:p/>
+    <w:p/>
+    <w:p/>
+    <w:p/>
+    <w:p/>
     <w:sectPr>
       <w:footerReference w:type="default" r:id="rId7"/>
       <w:pgSz w:w="12240" w:h="15840"/>
       <w:pgMar w:top="1440" w:right="1440" w:bottom="1440" w:left="1440" w:header="720" w:footer="720" w:gutter="0"/>
-      <w:lnNumType w:countBy="1" w:restart="continuous"/>
+      <w:lnNumType w:countBy="5" w:restart="continuous"/>
       <w:cols w:space="720"/>
       <w:docGrid w:linePitch="326"/>
     </w:sectPr>
@@ -244,7 +248,7 @@
 </file>
 
 <file path=word/endnotes.xml><?xml version="1.0" encoding="utf-8"?>
-<w:endnotes xmlns:wpc="http://schemas.microsoft.com/office/word/2010/wordprocessingCanvas" xmlns:cx="http://schemas.microsoft.com/office/drawing/2014/chartex" xmlns:cx1="http://schemas.microsoft.com/office/drawing/2015/9/8/chartex" xmlns:mc="http://schemas.openxmlformats.org/markup-compatibility/2006" xmlns:o="urn:schemas-microsoft-com:office:office" xmlns:r="http://schemas.openxmlformats.org/officeDocument/2006/relationships" xmlns:m="http://schemas.openxmlformats.org/officeDocument/2006/math" xmlns:v="urn:schemas-microsoft-com:vml" xmlns:wp14="http://schemas.microsoft.com/office/word/2010/wordprocessingDrawing" xmlns:wp="http://schemas.openxmlformats.org/drawingml/2006/wordprocessingDrawing" xmlns:w10="urn:schemas-microsoft-com:office:word" xmlns:w="http://schemas.openxmlformats.org/wordprocessingml/2006/main" xmlns:w14="http://schemas.microsoft.com/office/word/2010/wordml" xmlns:w15="http://schemas.microsoft.com/office/word/2012/wordml" xmlns:w16se="http://schemas.microsoft.com/office/word/2015/wordml/symex" xmlns:wpg="http://schemas.microsoft.com/office/word/2010/wordprocessingGroup" xmlns:wpi="http://schemas.microsoft.com/office/word/2010/wordprocessingInk" xmlns:wne="http://schemas.microsoft.com/office/word/2006/wordml" xmlns:wps="http://schemas.microsoft.com/office/word/2010/wordprocessingShape" mc:Ignorable="w14 w15 w16se wp14">
+<w:endnotes xmlns:wpc="http://schemas.microsoft.com/office/word/2010/wordprocessingCanvas" xmlns:cx="http://schemas.microsoft.com/office/drawing/2014/chartex" xmlns:cx1="http://schemas.microsoft.com/office/drawing/2015/9/8/chartex" xmlns:cx2="http://schemas.microsoft.com/office/drawing/2015/10/21/chartex" xmlns:cx3="http://schemas.microsoft.com/office/drawing/2016/5/9/chartex" xmlns:cx4="http://schemas.microsoft.com/office/drawing/2016/5/10/chartex" xmlns:cx5="http://schemas.microsoft.com/office/drawing/2016/5/11/chartex" xmlns:cx6="http://schemas.microsoft.com/office/drawing/2016/5/12/chartex" xmlns:cx7="http://schemas.microsoft.com/office/drawing/2016/5/13/chartex" xmlns:cx8="http://schemas.microsoft.com/office/drawing/2016/5/14/chartex" xmlns:mc="http://schemas.openxmlformats.org/markup-compatibility/2006" xmlns:aink="http://schemas.microsoft.com/office/drawing/2016/ink" xmlns:am3d="http://schemas.microsoft.com/office/drawing/2017/model3d" xmlns:o="urn:schemas-microsoft-com:office:office" xmlns:oel="http://schemas.microsoft.com/office/2019/extlst" xmlns:r="http://schemas.openxmlformats.org/officeDocument/2006/relationships" xmlns:m="http://schemas.openxmlformats.org/officeDocument/2006/math" xmlns:v="urn:schemas-microsoft-com:vml" xmlns:wp14="http://schemas.microsoft.com/office/word/2010/wordprocessingDrawing" xmlns:wp="http://schemas.openxmlformats.org/drawingml/2006/wordprocessingDrawing" xmlns:w10="urn:schemas-microsoft-com:office:word" xmlns:w="http://schemas.openxmlformats.org/wordprocessingml/2006/main" xmlns:w14="http://schemas.microsoft.com/office/word/2010/wordml" xmlns:w15="http://schemas.microsoft.com/office/word/2012/wordml" xmlns:w16cex="http://schemas.microsoft.com/office/word/2018/wordml/cex" xmlns:w16cid="http://schemas.microsoft.com/office/word/2016/wordml/cid" xmlns:w16="http://schemas.microsoft.com/office/word/2018/wordml" xmlns:w16sdtdh="http://schemas.microsoft.com/office/word/2020/wordml/sdtdatahash" xmlns:w16se="http://schemas.microsoft.com/office/word/2015/wordml/symex" xmlns:wpg="http://schemas.microsoft.com/office/word/2010/wordprocessingGroup" xmlns:wpi="http://schemas.microsoft.com/office/word/2010/wordprocessingInk" xmlns:wne="http://schemas.microsoft.com/office/word/2006/wordml" xmlns:wps="http://schemas.microsoft.com/office/word/2010/wordprocessingShape" mc:Ignorable="w14 w15 w16se w16cid w16 w16cex w16sdtdh wp14">
   <w:endnote w:type="separator" w:id="-1">
     <w:p>
       <w:r>
@@ -271,7 +275,7 @@
 </file>
 
 <file path=word/footer1.xml><?xml version="1.0" encoding="utf-8"?>
-<w:ftr xmlns:wpc="http://schemas.microsoft.com/office/word/2010/wordprocessingCanvas" xmlns:cx="http://schemas.microsoft.com/office/drawing/2014/chartex" xmlns:cx1="http://schemas.microsoft.com/office/drawing/2015/9/8/chartex" xmlns:mc="http://schemas.openxmlformats.org/markup-compatibility/2006" xmlns:o="urn:schemas-microsoft-com:office:office" xmlns:r="http://schemas.openxmlformats.org/officeDocument/2006/relationships" xmlns:m="http://schemas.openxmlformats.org/officeDocument/2006/math" xmlns:v="urn:schemas-microsoft-com:vml" xmlns:wp14="http://schemas.microsoft.com/office/word/2010/wordprocessingDrawing" xmlns:wp="http://schemas.openxmlformats.org/drawingml/2006/wordprocessingDrawing" xmlns:w10="urn:schemas-microsoft-com:office:word" xmlns:w="http://schemas.openxmlformats.org/wordprocessingml/2006/main" xmlns:w14="http://schemas.microsoft.com/office/word/2010/wordml" xmlns:w15="http://schemas.microsoft.com/office/word/2012/wordml" xmlns:w16se="http://schemas.microsoft.com/office/word/2015/wordml/symex" xmlns:wpg="http://schemas.microsoft.com/office/word/2010/wordprocessingGroup" xmlns:wpi="http://schemas.microsoft.com/office/word/2010/wordprocessingInk" xmlns:wne="http://schemas.microsoft.com/office/word/2006/wordml" xmlns:wps="http://schemas.microsoft.com/office/word/2010/wordprocessingShape" mc:Ignorable="w14 w15 w16se wp14">
+<w:ftr xmlns:wpc="http://schemas.microsoft.com/office/word/2010/wordprocessingCanvas" xmlns:cx="http://schemas.microsoft.com/office/drawing/2014/chartex" xmlns:cx1="http://schemas.microsoft.com/office/drawing/2015/9/8/chartex" xmlns:cx2="http://schemas.microsoft.com/office/drawing/2015/10/21/chartex" xmlns:cx3="http://schemas.microsoft.com/office/drawing/2016/5/9/chartex" xmlns:cx4="http://schemas.microsoft.com/office/drawing/2016/5/10/chartex" xmlns:cx5="http://schemas.microsoft.com/office/drawing/2016/5/11/chartex" xmlns:cx6="http://schemas.microsoft.com/office/drawing/2016/5/12/chartex" xmlns:cx7="http://schemas.microsoft.com/office/drawing/2016/5/13/chartex" xmlns:cx8="http://schemas.microsoft.com/office/drawing/2016/5/14/chartex" xmlns:mc="http://schemas.openxmlformats.org/markup-compatibility/2006" xmlns:aink="http://schemas.microsoft.com/office/drawing/2016/ink" xmlns:am3d="http://schemas.microsoft.com/office/drawing/2017/model3d" xmlns:o="urn:schemas-microsoft-com:office:office" xmlns:oel="http://schemas.microsoft.com/office/2019/extlst" xmlns:r="http://schemas.openxmlformats.org/officeDocument/2006/relationships" xmlns:m="http://schemas.openxmlformats.org/officeDocument/2006/math" xmlns:v="urn:schemas-microsoft-com:vml" xmlns:wp14="http://schemas.microsoft.com/office/word/2010/wordprocessingDrawing" xmlns:wp="http://schemas.openxmlformats.org/drawingml/2006/wordprocessingDrawing" xmlns:w10="urn:schemas-microsoft-com:office:word" xmlns:w="http://schemas.openxmlformats.org/wordprocessingml/2006/main" xmlns:w14="http://schemas.microsoft.com/office/word/2010/wordml" xmlns:w15="http://schemas.microsoft.com/office/word/2012/wordml" xmlns:w16cex="http://schemas.microsoft.com/office/word/2018/wordml/cex" xmlns:w16cid="http://schemas.microsoft.com/office/word/2016/wordml/cid" xmlns:w16="http://schemas.microsoft.com/office/word/2018/wordml" xmlns:w16sdtdh="http://schemas.microsoft.com/office/word/2020/wordml/sdtdatahash" xmlns:w16se="http://schemas.microsoft.com/office/word/2015/wordml/symex" xmlns:wpg="http://schemas.microsoft.com/office/word/2010/wordprocessingGroup" xmlns:wpi="http://schemas.microsoft.com/office/word/2010/wordprocessingInk" xmlns:wne="http://schemas.microsoft.com/office/word/2006/wordml" xmlns:wps="http://schemas.microsoft.com/office/word/2010/wordprocessingShape" mc:Ignorable="w14 w15 w16se w16cid w16 w16cex w16sdtdh wp14">
   <w:sdt>
     <w:sdtPr>
       <w:id w:val="560835052"/>
@@ -320,7 +324,7 @@
 </file>
 
 <file path=word/footnotes.xml><?xml version="1.0" encoding="utf-8"?>
-<w:footnotes xmlns:wpc="http://schemas.microsoft.com/office/word/2010/wordprocessingCanvas" xmlns:cx="http://schemas.microsoft.com/office/drawing/2014/chartex" xmlns:cx1="http://schemas.microsoft.com/office/drawing/2015/9/8/chartex" xmlns:mc="http://schemas.openxmlformats.org/markup-compatibility/2006" xmlns:o="urn:schemas-microsoft-com:office:office" xmlns:r="http://schemas.openxmlformats.org/officeDocument/2006/relationships" xmlns:m="http://schemas.openxmlformats.org/officeDocument/2006/math" xmlns:v="urn:schemas-microsoft-com:vml" xmlns:wp14="http://schemas.microsoft.com/office/word/2010/wordprocessingDrawing" xmlns:wp="http://schemas.openxmlformats.org/drawingml/2006/wordprocessingDrawing" xmlns:w10="urn:schemas-microsoft-com:office:word" xmlns:w="http://schemas.openxmlformats.org/wordprocessingml/2006/main" xmlns:w14="http://schemas.microsoft.com/office/word/2010/wordml" xmlns:w15="http://schemas.microsoft.com/office/word/2012/wordml" xmlns:w16se="http://schemas.microsoft.com/office/word/2015/wordml/symex" xmlns:wpg="http://schemas.microsoft.com/office/word/2010/wordprocessingGroup" xmlns:wpi="http://schemas.microsoft.com/office/word/2010/wordprocessingInk" xmlns:wne="http://schemas.microsoft.com/office/word/2006/wordml" xmlns:wps="http://schemas.microsoft.com/office/word/2010/wordprocessingShape" mc:Ignorable="w14 w15 w16se wp14">
+<w:footnotes xmlns:wpc="http://schemas.microsoft.com/office/word/2010/wordprocessingCanvas" xmlns:cx="http://schemas.microsoft.com/office/drawing/2014/chartex" xmlns:cx1="http://schemas.microsoft.com/office/drawing/2015/9/8/chartex" xmlns:cx2="http://schemas.microsoft.com/office/drawing/2015/10/21/chartex" xmlns:cx3="http://schemas.microsoft.com/office/drawing/2016/5/9/chartex" xmlns:cx4="http://schemas.microsoft.com/office/drawing/2016/5/10/chartex" xmlns:cx5="http://schemas.microsoft.com/office/drawing/2016/5/11/chartex" xmlns:cx6="http://schemas.microsoft.com/office/drawing/2016/5/12/chartex" xmlns:cx7="http://schemas.microsoft.com/office/drawing/2016/5/13/chartex" xmlns:cx8="http://schemas.microsoft.com/office/drawing/2016/5/14/chartex" xmlns:mc="http://schemas.openxmlformats.org/markup-compatibility/2006" xmlns:aink="http://schemas.microsoft.com/office/drawing/2016/ink" xmlns:am3d="http://schemas.microsoft.com/office/drawing/2017/model3d" xmlns:o="urn:schemas-microsoft-com:office:office" xmlns:oel="http://schemas.microsoft.com/office/2019/extlst" xmlns:r="http://schemas.openxmlformats.org/officeDocument/2006/relationships" xmlns:m="http://schemas.openxmlformats.org/officeDocument/2006/math" xmlns:v="urn:schemas-microsoft-com:vml" xmlns:wp14="http://schemas.microsoft.com/office/word/2010/wordprocessingDrawing" xmlns:wp="http://schemas.openxmlformats.org/drawingml/2006/wordprocessingDrawing" xmlns:w10="urn:schemas-microsoft-com:office:word" xmlns:w="http://schemas.openxmlformats.org/wordprocessingml/2006/main" xmlns:w14="http://schemas.microsoft.com/office/word/2010/wordml" xmlns:w15="http://schemas.microsoft.com/office/word/2012/wordml" xmlns:w16cex="http://schemas.microsoft.com/office/word/2018/wordml/cex" xmlns:w16cid="http://schemas.microsoft.com/office/word/2016/wordml/cid" xmlns:w16="http://schemas.microsoft.com/office/word/2018/wordml" xmlns:w16sdtdh="http://schemas.microsoft.com/office/word/2020/wordml/sdtdatahash" xmlns:w16se="http://schemas.microsoft.com/office/word/2015/wordml/symex" xmlns:wpg="http://schemas.microsoft.com/office/word/2010/wordprocessingGroup" xmlns:wpi="http://schemas.microsoft.com/office/word/2010/wordprocessingInk" xmlns:wne="http://schemas.microsoft.com/office/word/2006/wordml" xmlns:wps="http://schemas.microsoft.com/office/word/2010/wordprocessingShape" mc:Ignorable="w14 w15 w16se w16cid w16 w16cex w16sdtdh wp14">
   <w:footnote w:type="separator" w:id="-1">
     <w:p>
       <w:r>
@@ -347,7 +351,7 @@
 </file>
 
 <file path=word/numbering.xml><?xml version="1.0" encoding="utf-8"?>
-<w:numbering xmlns:wpc="http://schemas.microsoft.com/office/word/2010/wordprocessingCanvas" xmlns:cx="http://schemas.microsoft.com/office/drawing/2014/chartex" xmlns:cx1="http://schemas.microsoft.com/office/drawing/2015/9/8/chartex" xmlns:mc="http://schemas.openxmlformats.org/markup-compatibility/2006" xmlns:o="urn:schemas-microsoft-com:office:office" xmlns:r="http://schemas.openxmlformats.org/officeDocument/2006/relationships" xmlns:m="http://schemas.openxmlformats.org/officeDocument/2006/math" xmlns:v="urn:schemas-microsoft-com:vml" xmlns:wp14="http://schemas.microsoft.com/office/word/2010/wordprocessingDrawing" xmlns:wp="http://schemas.openxmlformats.org/drawingml/2006/wordprocessingDrawing" xmlns:w10="urn:schemas-microsoft-com:office:word" xmlns:w="http://schemas.openxmlformats.org/wordprocessingml/2006/main" xmlns:w14="http://schemas.microsoft.com/office/word/2010/wordml" xmlns:w15="http://schemas.microsoft.com/office/word/2012/wordml" xmlns:w16se="http://schemas.microsoft.com/office/word/2015/wordml/symex" xmlns:wpg="http://schemas.microsoft.com/office/word/2010/wordprocessingGroup" xmlns:wpi="http://schemas.microsoft.com/office/word/2010/wordprocessingInk" xmlns:wne="http://schemas.microsoft.com/office/word/2006/wordml" xmlns:wps="http://schemas.microsoft.com/office/word/2010/wordprocessingShape" mc:Ignorable="w14 w15 w16se wp14">
+<w:numbering xmlns:wpc="http://schemas.microsoft.com/office/word/2010/wordprocessingCanvas" xmlns:cx="http://schemas.microsoft.com/office/drawing/2014/chartex" xmlns:cx1="http://schemas.microsoft.com/office/drawing/2015/9/8/chartex" xmlns:cx2="http://schemas.microsoft.com/office/drawing/2015/10/21/chartex" xmlns:cx3="http://schemas.microsoft.com/office/drawing/2016/5/9/chartex" xmlns:cx4="http://schemas.microsoft.com/office/drawing/2016/5/10/chartex" xmlns:cx5="http://schemas.microsoft.com/office/drawing/2016/5/11/chartex" xmlns:cx6="http://schemas.microsoft.com/office/drawing/2016/5/12/chartex" xmlns:cx7="http://schemas.microsoft.com/office/drawing/2016/5/13/chartex" xmlns:cx8="http://schemas.microsoft.com/office/drawing/2016/5/14/chartex" xmlns:mc="http://schemas.openxmlformats.org/markup-compatibility/2006" xmlns:aink="http://schemas.microsoft.com/office/drawing/2016/ink" xmlns:am3d="http://schemas.microsoft.com/office/drawing/2017/model3d" xmlns:o="urn:schemas-microsoft-com:office:office" xmlns:oel="http://schemas.microsoft.com/office/2019/extlst" xmlns:r="http://schemas.openxmlformats.org/officeDocument/2006/relationships" xmlns:m="http://schemas.openxmlformats.org/officeDocument/2006/math" xmlns:v="urn:schemas-microsoft-com:vml" xmlns:wp14="http://schemas.microsoft.com/office/word/2010/wordprocessingDrawing" xmlns:wp="http://schemas.openxmlformats.org/drawingml/2006/wordprocessingDrawing" xmlns:w10="urn:schemas-microsoft-com:office:word" xmlns:w="http://schemas.openxmlformats.org/wordprocessingml/2006/main" xmlns:w14="http://schemas.microsoft.com/office/word/2010/wordml" xmlns:w15="http://schemas.microsoft.com/office/word/2012/wordml" xmlns:w16cex="http://schemas.microsoft.com/office/word/2018/wordml/cex" xmlns:w16cid="http://schemas.microsoft.com/office/word/2016/wordml/cid" xmlns:w16="http://schemas.microsoft.com/office/word/2018/wordml" xmlns:w16sdtdh="http://schemas.microsoft.com/office/word/2020/wordml/sdtdatahash" xmlns:w16se="http://schemas.microsoft.com/office/word/2015/wordml/symex" xmlns:wpg="http://schemas.microsoft.com/office/word/2010/wordprocessingGroup" xmlns:wpi="http://schemas.microsoft.com/office/word/2010/wordprocessingInk" xmlns:wne="http://schemas.microsoft.com/office/word/2006/wordml" xmlns:wps="http://schemas.microsoft.com/office/word/2010/wordprocessingShape" mc:Ignorable="w14 w15 w16se w16cid w16 w16cex w16sdtdh wp14">
   <w:abstractNum w:abstractNumId="0" w15:restartNumberingAfterBreak="0">
     <w:nsid w:val="E17F69BA"/>
     <w:multiLevelType w:val="multilevel"/>
@@ -717,47 +721,47 @@
       <w:lvlJc w:val="left"/>
     </w:lvl>
   </w:abstractNum>
-  <w:num w:numId="1">
+  <w:num w:numId="1" w16cid:durableId="1566140533">
     <w:abstractNumId w:val="0"/>
   </w:num>
-  <w:num w:numId="2">
+  <w:num w:numId="2" w16cid:durableId="1159688364">
     <w:abstractNumId w:val="11"/>
   </w:num>
-  <w:num w:numId="3">
+  <w:num w:numId="3" w16cid:durableId="1776057583">
     <w:abstractNumId w:val="10"/>
   </w:num>
-  <w:num w:numId="4">
+  <w:num w:numId="4" w16cid:durableId="2136605917">
     <w:abstractNumId w:val="8"/>
   </w:num>
-  <w:num w:numId="5">
+  <w:num w:numId="5" w16cid:durableId="347370393">
     <w:abstractNumId w:val="7"/>
   </w:num>
-  <w:num w:numId="6">
+  <w:num w:numId="6" w16cid:durableId="1461726998">
     <w:abstractNumId w:val="6"/>
   </w:num>
-  <w:num w:numId="7">
+  <w:num w:numId="7" w16cid:durableId="1046878956">
     <w:abstractNumId w:val="5"/>
   </w:num>
-  <w:num w:numId="8">
+  <w:num w:numId="8" w16cid:durableId="2137142342">
     <w:abstractNumId w:val="9"/>
   </w:num>
-  <w:num w:numId="9">
+  <w:num w:numId="9" w16cid:durableId="638728135">
     <w:abstractNumId w:val="4"/>
   </w:num>
-  <w:num w:numId="10">
+  <w:num w:numId="10" w16cid:durableId="583076342">
     <w:abstractNumId w:val="3"/>
   </w:num>
-  <w:num w:numId="11">
+  <w:num w:numId="11" w16cid:durableId="843783679">
     <w:abstractNumId w:val="2"/>
   </w:num>
-  <w:num w:numId="12">
+  <w:num w:numId="12" w16cid:durableId="1173495827">
     <w:abstractNumId w:val="1"/>
   </w:num>
 </w:numbering>
 </file>
 
 <file path=word/styles.xml><?xml version="1.0" encoding="utf-8"?>
-<w:styles xmlns:mc="http://schemas.openxmlformats.org/markup-compatibility/2006" xmlns:r="http://schemas.openxmlformats.org/officeDocument/2006/relationships" xmlns:w="http://schemas.openxmlformats.org/wordprocessingml/2006/main" xmlns:w14="http://schemas.microsoft.com/office/word/2010/wordml" xmlns:w15="http://schemas.microsoft.com/office/word/2012/wordml" xmlns:w16se="http://schemas.microsoft.com/office/word/2015/wordml/symex" mc:Ignorable="w14 w15 w16se">
+<w:styles xmlns:mc="http://schemas.openxmlformats.org/markup-compatibility/2006" xmlns:r="http://schemas.openxmlformats.org/officeDocument/2006/relationships" xmlns:w="http://schemas.openxmlformats.org/wordprocessingml/2006/main" xmlns:w14="http://schemas.microsoft.com/office/word/2010/wordml" xmlns:w15="http://schemas.microsoft.com/office/word/2012/wordml" xmlns:w16cex="http://schemas.microsoft.com/office/word/2018/wordml/cex" xmlns:w16cid="http://schemas.microsoft.com/office/word/2016/wordml/cid" xmlns:w16="http://schemas.microsoft.com/office/word/2018/wordml" xmlns:w16sdtdh="http://schemas.microsoft.com/office/word/2020/wordml/sdtdatahash" xmlns:w16se="http://schemas.microsoft.com/office/word/2015/wordml/symex" mc:Ignorable="w14 w15 w16se w16cid w16 w16cex w16sdtdh">
   <w:docDefaults>
     <w:rPrDefault>
       <w:rPr>
@@ -773,7 +777,7 @@
       </w:pPr>
     </w:pPrDefault>
   </w:docDefaults>
-  <w:latentStyles w:defLockedState="0" w:defUIPriority="0" w:defSemiHidden="0" w:defUnhideWhenUsed="0" w:defQFormat="0" w:count="371">
+  <w:latentStyles w:defLockedState="0" w:defUIPriority="0" w:defSemiHidden="0" w:defUnhideWhenUsed="0" w:defQFormat="0" w:count="376">
     <w:lsdException w:name="heading 5" w:semiHidden="1" w:unhideWhenUsed="1"/>
     <w:lsdException w:name="index 2" w:semiHidden="1" w:unhideWhenUsed="1"/>
     <w:lsdException w:name="index 3" w:semiHidden="1" w:unhideWhenUsed="1"/>
@@ -1105,14 +1109,18 @@
     <w:lsdException w:name="List Table 5 Dark Accent 6" w:uiPriority="50"/>
     <w:lsdException w:name="List Table 6 Colorful Accent 6" w:uiPriority="51"/>
     <w:lsdException w:name="List Table 7 Colorful Accent 6" w:uiPriority="52"/>
+    <w:lsdException w:name="Mention" w:semiHidden="1" w:uiPriority="99" w:unhideWhenUsed="1"/>
+    <w:lsdException w:name="Smart Hyperlink" w:semiHidden="1" w:uiPriority="99" w:unhideWhenUsed="1"/>
+    <w:lsdException w:name="Hashtag" w:semiHidden="1" w:uiPriority="99" w:unhideWhenUsed="1"/>
+    <w:lsdException w:name="Unresolved Mention" w:semiHidden="1" w:uiPriority="99" w:unhideWhenUsed="1"/>
+    <w:lsdException w:name="Smart Link" w:semiHidden="1" w:uiPriority="99" w:unhideWhenUsed="1"/>
   </w:latentStyles>
   <w:style w:type="paragraph" w:default="1" w:styleId="Normal">
     <w:name w:val="Normal"/>
     <w:qFormat/>
-    <w:rsid w:val="003C0290"/>
-    <w:pPr>
-      <w:spacing w:before="180" w:after="180" w:line="480" w:lineRule="auto"/>
-      <w:ind w:firstLine="720"/>
+    <w:rsid w:val="007C62E9"/>
+    <w:pPr>
+      <w:spacing w:before="180" w:after="180"/>
       <w:jc w:val="both"/>
     </w:pPr>
     <w:rPr>
@@ -1125,7 +1133,7 @@
     <w:next w:val="BodyText"/>
     <w:uiPriority w:val="9"/>
     <w:qFormat/>
-    <w:rsid w:val="00837376"/>
+    <w:rsid w:val="0059468D"/>
     <w:pPr>
       <w:jc w:val="center"/>
       <w:outlineLvl w:val="0"/>
@@ -1146,8 +1154,7 @@
     <w:pPr>
       <w:keepNext/>
       <w:keepLines/>
-      <w:spacing w:before="200" w:after="0" w:line="240" w:lineRule="auto"/>
-      <w:ind w:firstLine="0"/>
+      <w:spacing w:before="200" w:after="0"/>
       <w:outlineLvl w:val="1"/>
     </w:pPr>
     <w:rPr>
@@ -1267,10 +1274,8 @@
     <w:basedOn w:val="Teaser"/>
     <w:link w:val="BodyTextChar"/>
     <w:qFormat/>
-    <w:rsid w:val="003160E6"/>
-    <w:pPr>
-      <w:spacing w:line="480" w:lineRule="auto"/>
-      <w:ind w:firstLine="720"/>
+    <w:rsid w:val="008321D2"/>
+    <w:pPr>
       <w:jc w:val="both"/>
     </w:pPr>
   </w:style>
@@ -1279,13 +1284,13 @@
     <w:basedOn w:val="BodyText"/>
     <w:next w:val="BodyText"/>
     <w:qFormat/>
-    <w:rsid w:val="003160E6"/>
+    <w:rsid w:val="008321D2"/>
   </w:style>
   <w:style w:type="paragraph" w:customStyle="1" w:styleId="Compact">
     <w:name w:val="Compact"/>
     <w:basedOn w:val="Author"/>
     <w:qFormat/>
-    <w:rsid w:val="001F5787"/>
+    <w:rsid w:val="0083368D"/>
     <w:pPr>
       <w:spacing w:after="0"/>
     </w:pPr>
@@ -1299,7 +1304,7 @@
     <w:pPr>
       <w:keepNext/>
       <w:keepLines/>
-      <w:spacing w:before="480" w:after="240" w:line="240" w:lineRule="auto"/>
+      <w:spacing w:before="480" w:after="240"/>
       <w:jc w:val="center"/>
     </w:pPr>
     <w:rPr>
@@ -1822,7 +1827,7 @@
     <w:name w:val="Body Text Char"/>
     <w:basedOn w:val="DefaultParagraphFont"/>
     <w:link w:val="BodyText"/>
-    <w:rsid w:val="003160E6"/>
+    <w:rsid w:val="008321D2"/>
     <w:rPr>
       <w:rFonts w:ascii="Times New Roman" w:eastAsia="Times New Roman" w:hAnsi="Times New Roman" w:cs="Times New Roman"/>
     </w:rPr>
@@ -1899,8 +1904,7 @@
     <w:basedOn w:val="Normal"/>
     <w:rsid w:val="00344D18"/>
     <w:pPr>
-      <w:spacing w:before="120" w:after="0" w:line="240" w:lineRule="auto"/>
-      <w:ind w:firstLine="0"/>
+      <w:spacing w:before="120" w:after="0"/>
       <w:jc w:val="left"/>
     </w:pPr>
     <w:rPr>

</xml_diff>

<commit_message>
ms v3 version sent to all coauthors
</commit_message>
<xml_diff>
--- a/docs/manuscript/word-styles-reference.docx
+++ b/docs/manuscript/word-styles-reference.docx
@@ -1,11 +1,13 @@
 
 <file path=word/document.xml><?xml version="1.0" encoding="utf-8"?>
-<w:document xmlns:wpc="http://schemas.microsoft.com/office/word/2010/wordprocessingCanvas" xmlns:cx="http://schemas.microsoft.com/office/drawing/2014/chartex" xmlns:cx1="http://schemas.microsoft.com/office/drawing/2015/9/8/chartex" xmlns:cx2="http://schemas.microsoft.com/office/drawing/2015/10/21/chartex" xmlns:cx3="http://schemas.microsoft.com/office/drawing/2016/5/9/chartex" xmlns:cx4="http://schemas.microsoft.com/office/drawing/2016/5/10/chartex" xmlns:cx5="http://schemas.microsoft.com/office/drawing/2016/5/11/chartex" xmlns:cx6="http://schemas.microsoft.com/office/drawing/2016/5/12/chartex" xmlns:cx7="http://schemas.microsoft.com/office/drawing/2016/5/13/chartex" xmlns:cx8="http://schemas.microsoft.com/office/drawing/2016/5/14/chartex" xmlns:mc="http://schemas.openxmlformats.org/markup-compatibility/2006" xmlns:aink="http://schemas.microsoft.com/office/drawing/2016/ink" xmlns:am3d="http://schemas.microsoft.com/office/drawing/2017/model3d" xmlns:o="urn:schemas-microsoft-com:office:office" xmlns:oel="http://schemas.microsoft.com/office/2019/extlst" xmlns:r="http://schemas.openxmlformats.org/officeDocument/2006/relationships" xmlns:m="http://schemas.openxmlformats.org/officeDocument/2006/math" xmlns:v="urn:schemas-microsoft-com:vml" xmlns:wp14="http://schemas.microsoft.com/office/word/2010/wordprocessingDrawing" xmlns:wp="http://schemas.openxmlformats.org/drawingml/2006/wordprocessingDrawing" xmlns:w10="urn:schemas-microsoft-com:office:word" xmlns:w="http://schemas.openxmlformats.org/wordprocessingml/2006/main" xmlns:w14="http://schemas.microsoft.com/office/word/2010/wordml" xmlns:w15="http://schemas.microsoft.com/office/word/2012/wordml" xmlns:w16cex="http://schemas.microsoft.com/office/word/2018/wordml/cex" xmlns:w16cid="http://schemas.microsoft.com/office/word/2016/wordml/cid" xmlns:w16="http://schemas.microsoft.com/office/word/2018/wordml" xmlns:w16sdtdh="http://schemas.microsoft.com/office/word/2020/wordml/sdtdatahash" xmlns:w16se="http://schemas.microsoft.com/office/word/2015/wordml/symex" xmlns:wpg="http://schemas.microsoft.com/office/word/2010/wordprocessingGroup" xmlns:wpi="http://schemas.microsoft.com/office/word/2010/wordprocessingInk" xmlns:wne="http://schemas.microsoft.com/office/word/2006/wordml" xmlns:wps="http://schemas.microsoft.com/office/word/2010/wordprocessingShape" mc:Ignorable="w14 w15 w16se w16cid w16 w16cex w16sdtdh wp14">
+<w:document xmlns:wpc="http://schemas.microsoft.com/office/word/2010/wordprocessingCanvas" xmlns:cx="http://schemas.microsoft.com/office/drawing/2014/chartex" xmlns:cx1="http://schemas.microsoft.com/office/drawing/2015/9/8/chartex" xmlns:mc="http://schemas.openxmlformats.org/markup-compatibility/2006" xmlns:o="urn:schemas-microsoft-com:office:office" xmlns:r="http://schemas.openxmlformats.org/officeDocument/2006/relationships" xmlns:m="http://schemas.openxmlformats.org/officeDocument/2006/math" xmlns:v="urn:schemas-microsoft-com:vml" xmlns:wp14="http://schemas.microsoft.com/office/word/2010/wordprocessingDrawing" xmlns:wp="http://schemas.openxmlformats.org/drawingml/2006/wordprocessingDrawing" xmlns:w10="urn:schemas-microsoft-com:office:word" xmlns:w="http://schemas.openxmlformats.org/wordprocessingml/2006/main" xmlns:w14="http://schemas.microsoft.com/office/word/2010/wordml" xmlns:w15="http://schemas.microsoft.com/office/word/2012/wordml" xmlns:w16se="http://schemas.microsoft.com/office/word/2015/wordml/symex" xmlns:wpg="http://schemas.microsoft.com/office/word/2010/wordprocessingGroup" xmlns:wpi="http://schemas.microsoft.com/office/word/2010/wordprocessingInk" xmlns:wne="http://schemas.microsoft.com/office/word/2006/wordml" xmlns:wps="http://schemas.microsoft.com/office/word/2010/wordprocessingShape" mc:Ignorable="w14 w15 w16se wp14">
   <w:body>
     <w:p>
       <w:pPr>
         <w:pStyle w:val="Title"/>
       </w:pPr>
+      <w:bookmarkStart w:id="0" w:name="_GoBack"/>
+      <w:bookmarkEnd w:id="0"/>
       <w:r>
         <w:t>Title</w:t>
       </w:r>
@@ -30,10 +32,10 @@
       <w:pPr>
         <w:pStyle w:val="Heading1"/>
       </w:pPr>
-      <w:bookmarkStart w:id="0" w:name="r-markdown"/>
-      <w:bookmarkStart w:id="1" w:name="including-plots"/>
-      <w:bookmarkEnd w:id="0"/>
+      <w:bookmarkStart w:id="1" w:name="r-markdown"/>
+      <w:bookmarkStart w:id="2" w:name="including-plots"/>
       <w:bookmarkEnd w:id="1"/>
+      <w:bookmarkEnd w:id="2"/>
       <w:r>
         <w:t>Header 1</w:t>
       </w:r>
@@ -236,7 +238,8 @@
     <w:p/>
     <w:p/>
     <w:sectPr>
-      <w:footerReference w:type="default" r:id="rId7"/>
+      <w:headerReference w:type="default" r:id="rId7"/>
+      <w:footerReference w:type="default" r:id="rId8"/>
       <w:pgSz w:w="12240" w:h="15840"/>
       <w:pgMar w:top="1440" w:right="1440" w:bottom="1440" w:left="1440" w:header="720" w:footer="720" w:gutter="0"/>
       <w:lnNumType w:countBy="5" w:restart="continuous"/>
@@ -248,7 +251,7 @@
 </file>
 
 <file path=word/endnotes.xml><?xml version="1.0" encoding="utf-8"?>
-<w:endnotes xmlns:wpc="http://schemas.microsoft.com/office/word/2010/wordprocessingCanvas" xmlns:cx="http://schemas.microsoft.com/office/drawing/2014/chartex" xmlns:cx1="http://schemas.microsoft.com/office/drawing/2015/9/8/chartex" xmlns:cx2="http://schemas.microsoft.com/office/drawing/2015/10/21/chartex" xmlns:cx3="http://schemas.microsoft.com/office/drawing/2016/5/9/chartex" xmlns:cx4="http://schemas.microsoft.com/office/drawing/2016/5/10/chartex" xmlns:cx5="http://schemas.microsoft.com/office/drawing/2016/5/11/chartex" xmlns:cx6="http://schemas.microsoft.com/office/drawing/2016/5/12/chartex" xmlns:cx7="http://schemas.microsoft.com/office/drawing/2016/5/13/chartex" xmlns:cx8="http://schemas.microsoft.com/office/drawing/2016/5/14/chartex" xmlns:mc="http://schemas.openxmlformats.org/markup-compatibility/2006" xmlns:aink="http://schemas.microsoft.com/office/drawing/2016/ink" xmlns:am3d="http://schemas.microsoft.com/office/drawing/2017/model3d" xmlns:o="urn:schemas-microsoft-com:office:office" xmlns:oel="http://schemas.microsoft.com/office/2019/extlst" xmlns:r="http://schemas.openxmlformats.org/officeDocument/2006/relationships" xmlns:m="http://schemas.openxmlformats.org/officeDocument/2006/math" xmlns:v="urn:schemas-microsoft-com:vml" xmlns:wp14="http://schemas.microsoft.com/office/word/2010/wordprocessingDrawing" xmlns:wp="http://schemas.openxmlformats.org/drawingml/2006/wordprocessingDrawing" xmlns:w10="urn:schemas-microsoft-com:office:word" xmlns:w="http://schemas.openxmlformats.org/wordprocessingml/2006/main" xmlns:w14="http://schemas.microsoft.com/office/word/2010/wordml" xmlns:w15="http://schemas.microsoft.com/office/word/2012/wordml" xmlns:w16cex="http://schemas.microsoft.com/office/word/2018/wordml/cex" xmlns:w16cid="http://schemas.microsoft.com/office/word/2016/wordml/cid" xmlns:w16="http://schemas.microsoft.com/office/word/2018/wordml" xmlns:w16sdtdh="http://schemas.microsoft.com/office/word/2020/wordml/sdtdatahash" xmlns:w16se="http://schemas.microsoft.com/office/word/2015/wordml/symex" xmlns:wpg="http://schemas.microsoft.com/office/word/2010/wordprocessingGroup" xmlns:wpi="http://schemas.microsoft.com/office/word/2010/wordprocessingInk" xmlns:wne="http://schemas.microsoft.com/office/word/2006/wordml" xmlns:wps="http://schemas.microsoft.com/office/word/2010/wordprocessingShape" mc:Ignorable="w14 w15 w16se w16cid w16 w16cex w16sdtdh wp14">
+<w:endnotes xmlns:wpc="http://schemas.microsoft.com/office/word/2010/wordprocessingCanvas" xmlns:cx="http://schemas.microsoft.com/office/drawing/2014/chartex" xmlns:cx1="http://schemas.microsoft.com/office/drawing/2015/9/8/chartex" xmlns:mc="http://schemas.openxmlformats.org/markup-compatibility/2006" xmlns:o="urn:schemas-microsoft-com:office:office" xmlns:r="http://schemas.openxmlformats.org/officeDocument/2006/relationships" xmlns:m="http://schemas.openxmlformats.org/officeDocument/2006/math" xmlns:v="urn:schemas-microsoft-com:vml" xmlns:wp14="http://schemas.microsoft.com/office/word/2010/wordprocessingDrawing" xmlns:wp="http://schemas.openxmlformats.org/drawingml/2006/wordprocessingDrawing" xmlns:w10="urn:schemas-microsoft-com:office:word" xmlns:w="http://schemas.openxmlformats.org/wordprocessingml/2006/main" xmlns:w14="http://schemas.microsoft.com/office/word/2010/wordml" xmlns:w15="http://schemas.microsoft.com/office/word/2012/wordml" xmlns:w16se="http://schemas.microsoft.com/office/word/2015/wordml/symex" xmlns:wpg="http://schemas.microsoft.com/office/word/2010/wordprocessingGroup" xmlns:wpi="http://schemas.microsoft.com/office/word/2010/wordprocessingInk" xmlns:wne="http://schemas.microsoft.com/office/word/2006/wordml" xmlns:wps="http://schemas.microsoft.com/office/word/2010/wordprocessingShape" mc:Ignorable="w14 w15 w16se wp14">
   <w:endnote w:type="separator" w:id="-1">
     <w:p>
       <w:r>
@@ -275,7 +278,7 @@
 </file>
 
 <file path=word/footer1.xml><?xml version="1.0" encoding="utf-8"?>
-<w:ftr xmlns:wpc="http://schemas.microsoft.com/office/word/2010/wordprocessingCanvas" xmlns:cx="http://schemas.microsoft.com/office/drawing/2014/chartex" xmlns:cx1="http://schemas.microsoft.com/office/drawing/2015/9/8/chartex" xmlns:cx2="http://schemas.microsoft.com/office/drawing/2015/10/21/chartex" xmlns:cx3="http://schemas.microsoft.com/office/drawing/2016/5/9/chartex" xmlns:cx4="http://schemas.microsoft.com/office/drawing/2016/5/10/chartex" xmlns:cx5="http://schemas.microsoft.com/office/drawing/2016/5/11/chartex" xmlns:cx6="http://schemas.microsoft.com/office/drawing/2016/5/12/chartex" xmlns:cx7="http://schemas.microsoft.com/office/drawing/2016/5/13/chartex" xmlns:cx8="http://schemas.microsoft.com/office/drawing/2016/5/14/chartex" xmlns:mc="http://schemas.openxmlformats.org/markup-compatibility/2006" xmlns:aink="http://schemas.microsoft.com/office/drawing/2016/ink" xmlns:am3d="http://schemas.microsoft.com/office/drawing/2017/model3d" xmlns:o="urn:schemas-microsoft-com:office:office" xmlns:oel="http://schemas.microsoft.com/office/2019/extlst" xmlns:r="http://schemas.openxmlformats.org/officeDocument/2006/relationships" xmlns:m="http://schemas.openxmlformats.org/officeDocument/2006/math" xmlns:v="urn:schemas-microsoft-com:vml" xmlns:wp14="http://schemas.microsoft.com/office/word/2010/wordprocessingDrawing" xmlns:wp="http://schemas.openxmlformats.org/drawingml/2006/wordprocessingDrawing" xmlns:w10="urn:schemas-microsoft-com:office:word" xmlns:w="http://schemas.openxmlformats.org/wordprocessingml/2006/main" xmlns:w14="http://schemas.microsoft.com/office/word/2010/wordml" xmlns:w15="http://schemas.microsoft.com/office/word/2012/wordml" xmlns:w16cex="http://schemas.microsoft.com/office/word/2018/wordml/cex" xmlns:w16cid="http://schemas.microsoft.com/office/word/2016/wordml/cid" xmlns:w16="http://schemas.microsoft.com/office/word/2018/wordml" xmlns:w16sdtdh="http://schemas.microsoft.com/office/word/2020/wordml/sdtdatahash" xmlns:w16se="http://schemas.microsoft.com/office/word/2015/wordml/symex" xmlns:wpg="http://schemas.microsoft.com/office/word/2010/wordprocessingGroup" xmlns:wpi="http://schemas.microsoft.com/office/word/2010/wordprocessingInk" xmlns:wne="http://schemas.microsoft.com/office/word/2006/wordml" xmlns:wps="http://schemas.microsoft.com/office/word/2010/wordprocessingShape" mc:Ignorable="w14 w15 w16se w16cid w16 w16cex w16sdtdh wp14">
+<w:ftr xmlns:wpc="http://schemas.microsoft.com/office/word/2010/wordprocessingCanvas" xmlns:cx="http://schemas.microsoft.com/office/drawing/2014/chartex" xmlns:cx1="http://schemas.microsoft.com/office/drawing/2015/9/8/chartex" xmlns:mc="http://schemas.openxmlformats.org/markup-compatibility/2006" xmlns:o="urn:schemas-microsoft-com:office:office" xmlns:r="http://schemas.openxmlformats.org/officeDocument/2006/relationships" xmlns:m="http://schemas.openxmlformats.org/officeDocument/2006/math" xmlns:v="urn:schemas-microsoft-com:vml" xmlns:wp14="http://schemas.microsoft.com/office/word/2010/wordprocessingDrawing" xmlns:wp="http://schemas.openxmlformats.org/drawingml/2006/wordprocessingDrawing" xmlns:w10="urn:schemas-microsoft-com:office:word" xmlns:w="http://schemas.openxmlformats.org/wordprocessingml/2006/main" xmlns:w14="http://schemas.microsoft.com/office/word/2010/wordml" xmlns:w15="http://schemas.microsoft.com/office/word/2012/wordml" xmlns:w16se="http://schemas.microsoft.com/office/word/2015/wordml/symex" xmlns:wpg="http://schemas.microsoft.com/office/word/2010/wordprocessingGroup" xmlns:wpi="http://schemas.microsoft.com/office/word/2010/wordprocessingInk" xmlns:wne="http://schemas.microsoft.com/office/word/2006/wordml" xmlns:wps="http://schemas.microsoft.com/office/word/2010/wordprocessingShape" mc:Ignorable="w14 w15 w16se wp14">
   <w:sdt>
     <w:sdtPr>
       <w:id w:val="560835052"/>
@@ -324,7 +327,7 @@
 </file>
 
 <file path=word/footnotes.xml><?xml version="1.0" encoding="utf-8"?>
-<w:footnotes xmlns:wpc="http://schemas.microsoft.com/office/word/2010/wordprocessingCanvas" xmlns:cx="http://schemas.microsoft.com/office/drawing/2014/chartex" xmlns:cx1="http://schemas.microsoft.com/office/drawing/2015/9/8/chartex" xmlns:cx2="http://schemas.microsoft.com/office/drawing/2015/10/21/chartex" xmlns:cx3="http://schemas.microsoft.com/office/drawing/2016/5/9/chartex" xmlns:cx4="http://schemas.microsoft.com/office/drawing/2016/5/10/chartex" xmlns:cx5="http://schemas.microsoft.com/office/drawing/2016/5/11/chartex" xmlns:cx6="http://schemas.microsoft.com/office/drawing/2016/5/12/chartex" xmlns:cx7="http://schemas.microsoft.com/office/drawing/2016/5/13/chartex" xmlns:cx8="http://schemas.microsoft.com/office/drawing/2016/5/14/chartex" xmlns:mc="http://schemas.openxmlformats.org/markup-compatibility/2006" xmlns:aink="http://schemas.microsoft.com/office/drawing/2016/ink" xmlns:am3d="http://schemas.microsoft.com/office/drawing/2017/model3d" xmlns:o="urn:schemas-microsoft-com:office:office" xmlns:oel="http://schemas.microsoft.com/office/2019/extlst" xmlns:r="http://schemas.openxmlformats.org/officeDocument/2006/relationships" xmlns:m="http://schemas.openxmlformats.org/officeDocument/2006/math" xmlns:v="urn:schemas-microsoft-com:vml" xmlns:wp14="http://schemas.microsoft.com/office/word/2010/wordprocessingDrawing" xmlns:wp="http://schemas.openxmlformats.org/drawingml/2006/wordprocessingDrawing" xmlns:w10="urn:schemas-microsoft-com:office:word" xmlns:w="http://schemas.openxmlformats.org/wordprocessingml/2006/main" xmlns:w14="http://schemas.microsoft.com/office/word/2010/wordml" xmlns:w15="http://schemas.microsoft.com/office/word/2012/wordml" xmlns:w16cex="http://schemas.microsoft.com/office/word/2018/wordml/cex" xmlns:w16cid="http://schemas.microsoft.com/office/word/2016/wordml/cid" xmlns:w16="http://schemas.microsoft.com/office/word/2018/wordml" xmlns:w16sdtdh="http://schemas.microsoft.com/office/word/2020/wordml/sdtdatahash" xmlns:w16se="http://schemas.microsoft.com/office/word/2015/wordml/symex" xmlns:wpg="http://schemas.microsoft.com/office/word/2010/wordprocessingGroup" xmlns:wpi="http://schemas.microsoft.com/office/word/2010/wordprocessingInk" xmlns:wne="http://schemas.microsoft.com/office/word/2006/wordml" xmlns:wps="http://schemas.microsoft.com/office/word/2010/wordprocessingShape" mc:Ignorable="w14 w15 w16se w16cid w16 w16cex w16sdtdh wp14">
+<w:footnotes xmlns:wpc="http://schemas.microsoft.com/office/word/2010/wordprocessingCanvas" xmlns:cx="http://schemas.microsoft.com/office/drawing/2014/chartex" xmlns:cx1="http://schemas.microsoft.com/office/drawing/2015/9/8/chartex" xmlns:mc="http://schemas.openxmlformats.org/markup-compatibility/2006" xmlns:o="urn:schemas-microsoft-com:office:office" xmlns:r="http://schemas.openxmlformats.org/officeDocument/2006/relationships" xmlns:m="http://schemas.openxmlformats.org/officeDocument/2006/math" xmlns:v="urn:schemas-microsoft-com:vml" xmlns:wp14="http://schemas.microsoft.com/office/word/2010/wordprocessingDrawing" xmlns:wp="http://schemas.openxmlformats.org/drawingml/2006/wordprocessingDrawing" xmlns:w10="urn:schemas-microsoft-com:office:word" xmlns:w="http://schemas.openxmlformats.org/wordprocessingml/2006/main" xmlns:w14="http://schemas.microsoft.com/office/word/2010/wordml" xmlns:w15="http://schemas.microsoft.com/office/word/2012/wordml" xmlns:w16se="http://schemas.microsoft.com/office/word/2015/wordml/symex" xmlns:wpg="http://schemas.microsoft.com/office/word/2010/wordprocessingGroup" xmlns:wpi="http://schemas.microsoft.com/office/word/2010/wordprocessingInk" xmlns:wne="http://schemas.microsoft.com/office/word/2006/wordml" xmlns:wps="http://schemas.microsoft.com/office/word/2010/wordprocessingShape" mc:Ignorable="w14 w15 w16se wp14">
   <w:footnote w:type="separator" w:id="-1">
     <w:p>
       <w:r>
@@ -350,8 +353,43 @@
 </w:footnotes>
 </file>
 
+<file path=word/header1.xml><?xml version="1.0" encoding="utf-8"?>
+<w:hdr xmlns:wpc="http://schemas.microsoft.com/office/word/2010/wordprocessingCanvas" xmlns:cx="http://schemas.microsoft.com/office/drawing/2014/chartex" xmlns:cx1="http://schemas.microsoft.com/office/drawing/2015/9/8/chartex" xmlns:mc="http://schemas.openxmlformats.org/markup-compatibility/2006" xmlns:o="urn:schemas-microsoft-com:office:office" xmlns:r="http://schemas.openxmlformats.org/officeDocument/2006/relationships" xmlns:m="http://schemas.openxmlformats.org/officeDocument/2006/math" xmlns:v="urn:schemas-microsoft-com:vml" xmlns:wp14="http://schemas.microsoft.com/office/word/2010/wordprocessingDrawing" xmlns:wp="http://schemas.openxmlformats.org/drawingml/2006/wordprocessingDrawing" xmlns:w10="urn:schemas-microsoft-com:office:word" xmlns:w="http://schemas.openxmlformats.org/wordprocessingml/2006/main" xmlns:w14="http://schemas.microsoft.com/office/word/2010/wordml" xmlns:w15="http://schemas.microsoft.com/office/word/2012/wordml" xmlns:w16se="http://schemas.microsoft.com/office/word/2015/wordml/symex" xmlns:wpg="http://schemas.microsoft.com/office/word/2010/wordprocessingGroup" xmlns:wpi="http://schemas.microsoft.com/office/word/2010/wordprocessingInk" xmlns:wne="http://schemas.microsoft.com/office/word/2006/wordml" xmlns:wps="http://schemas.microsoft.com/office/word/2010/wordprocessingShape" mc:Ignorable="w14 w15 w16se wp14">
+  <w:p>
+    <w:pPr>
+      <w:pStyle w:val="Header"/>
+      <w:rPr>
+        <w:i/>
+        <w:sz w:val="20"/>
+      </w:rPr>
+    </w:pPr>
+    <w:r>
+      <w:rPr>
+        <w:i/>
+        <w:sz w:val="20"/>
+      </w:rPr>
+      <w:ptab w:relativeTo="margin" w:alignment="center" w:leader="none"/>
+    </w:r>
+    <w:r>
+      <w:rPr>
+        <w:i/>
+        <w:sz w:val="20"/>
+      </w:rPr>
+      <w:t>Confidential manuscript submitted to Science</w:t>
+    </w:r>
+    <w:r>
+      <w:rPr>
+        <w:i/>
+        <w:sz w:val="20"/>
+      </w:rPr>
+      <w:ptab w:relativeTo="margin" w:alignment="right" w:leader="none"/>
+    </w:r>
+  </w:p>
+</w:hdr>
+</file>
+
 <file path=word/numbering.xml><?xml version="1.0" encoding="utf-8"?>
-<w:numbering xmlns:wpc="http://schemas.microsoft.com/office/word/2010/wordprocessingCanvas" xmlns:cx="http://schemas.microsoft.com/office/drawing/2014/chartex" xmlns:cx1="http://schemas.microsoft.com/office/drawing/2015/9/8/chartex" xmlns:cx2="http://schemas.microsoft.com/office/drawing/2015/10/21/chartex" xmlns:cx3="http://schemas.microsoft.com/office/drawing/2016/5/9/chartex" xmlns:cx4="http://schemas.microsoft.com/office/drawing/2016/5/10/chartex" xmlns:cx5="http://schemas.microsoft.com/office/drawing/2016/5/11/chartex" xmlns:cx6="http://schemas.microsoft.com/office/drawing/2016/5/12/chartex" xmlns:cx7="http://schemas.microsoft.com/office/drawing/2016/5/13/chartex" xmlns:cx8="http://schemas.microsoft.com/office/drawing/2016/5/14/chartex" xmlns:mc="http://schemas.openxmlformats.org/markup-compatibility/2006" xmlns:aink="http://schemas.microsoft.com/office/drawing/2016/ink" xmlns:am3d="http://schemas.microsoft.com/office/drawing/2017/model3d" xmlns:o="urn:schemas-microsoft-com:office:office" xmlns:oel="http://schemas.microsoft.com/office/2019/extlst" xmlns:r="http://schemas.openxmlformats.org/officeDocument/2006/relationships" xmlns:m="http://schemas.openxmlformats.org/officeDocument/2006/math" xmlns:v="urn:schemas-microsoft-com:vml" xmlns:wp14="http://schemas.microsoft.com/office/word/2010/wordprocessingDrawing" xmlns:wp="http://schemas.openxmlformats.org/drawingml/2006/wordprocessingDrawing" xmlns:w10="urn:schemas-microsoft-com:office:word" xmlns:w="http://schemas.openxmlformats.org/wordprocessingml/2006/main" xmlns:w14="http://schemas.microsoft.com/office/word/2010/wordml" xmlns:w15="http://schemas.microsoft.com/office/word/2012/wordml" xmlns:w16cex="http://schemas.microsoft.com/office/word/2018/wordml/cex" xmlns:w16cid="http://schemas.microsoft.com/office/word/2016/wordml/cid" xmlns:w16="http://schemas.microsoft.com/office/word/2018/wordml" xmlns:w16sdtdh="http://schemas.microsoft.com/office/word/2020/wordml/sdtdatahash" xmlns:w16se="http://schemas.microsoft.com/office/word/2015/wordml/symex" xmlns:wpg="http://schemas.microsoft.com/office/word/2010/wordprocessingGroup" xmlns:wpi="http://schemas.microsoft.com/office/word/2010/wordprocessingInk" xmlns:wne="http://schemas.microsoft.com/office/word/2006/wordml" xmlns:wps="http://schemas.microsoft.com/office/word/2010/wordprocessingShape" mc:Ignorable="w14 w15 w16se w16cid w16 w16cex w16sdtdh wp14">
+<w:numbering xmlns:wpc="http://schemas.microsoft.com/office/word/2010/wordprocessingCanvas" xmlns:cx="http://schemas.microsoft.com/office/drawing/2014/chartex" xmlns:cx1="http://schemas.microsoft.com/office/drawing/2015/9/8/chartex" xmlns:mc="http://schemas.openxmlformats.org/markup-compatibility/2006" xmlns:o="urn:schemas-microsoft-com:office:office" xmlns:r="http://schemas.openxmlformats.org/officeDocument/2006/relationships" xmlns:m="http://schemas.openxmlformats.org/officeDocument/2006/math" xmlns:v="urn:schemas-microsoft-com:vml" xmlns:wp14="http://schemas.microsoft.com/office/word/2010/wordprocessingDrawing" xmlns:wp="http://schemas.openxmlformats.org/drawingml/2006/wordprocessingDrawing" xmlns:w10="urn:schemas-microsoft-com:office:word" xmlns:w="http://schemas.openxmlformats.org/wordprocessingml/2006/main" xmlns:w14="http://schemas.microsoft.com/office/word/2010/wordml" xmlns:w15="http://schemas.microsoft.com/office/word/2012/wordml" xmlns:w16se="http://schemas.microsoft.com/office/word/2015/wordml/symex" xmlns:wpg="http://schemas.microsoft.com/office/word/2010/wordprocessingGroup" xmlns:wpi="http://schemas.microsoft.com/office/word/2010/wordprocessingInk" xmlns:wne="http://schemas.microsoft.com/office/word/2006/wordml" xmlns:wps="http://schemas.microsoft.com/office/word/2010/wordprocessingShape" mc:Ignorable="w14 w15 w16se wp14">
   <w:abstractNum w:abstractNumId="0" w15:restartNumberingAfterBreak="0">
     <w:nsid w:val="E17F69BA"/>
     <w:multiLevelType w:val="multilevel"/>
@@ -721,47 +759,47 @@
       <w:lvlJc w:val="left"/>
     </w:lvl>
   </w:abstractNum>
-  <w:num w:numId="1" w16cid:durableId="1566140533">
+  <w:num w:numId="1">
     <w:abstractNumId w:val="0"/>
   </w:num>
-  <w:num w:numId="2" w16cid:durableId="1159688364">
+  <w:num w:numId="2">
     <w:abstractNumId w:val="11"/>
   </w:num>
-  <w:num w:numId="3" w16cid:durableId="1776057583">
+  <w:num w:numId="3">
     <w:abstractNumId w:val="10"/>
   </w:num>
-  <w:num w:numId="4" w16cid:durableId="2136605917">
+  <w:num w:numId="4">
     <w:abstractNumId w:val="8"/>
   </w:num>
-  <w:num w:numId="5" w16cid:durableId="347370393">
+  <w:num w:numId="5">
     <w:abstractNumId w:val="7"/>
   </w:num>
-  <w:num w:numId="6" w16cid:durableId="1461726998">
+  <w:num w:numId="6">
     <w:abstractNumId w:val="6"/>
   </w:num>
-  <w:num w:numId="7" w16cid:durableId="1046878956">
+  <w:num w:numId="7">
     <w:abstractNumId w:val="5"/>
   </w:num>
-  <w:num w:numId="8" w16cid:durableId="2137142342">
+  <w:num w:numId="8">
     <w:abstractNumId w:val="9"/>
   </w:num>
-  <w:num w:numId="9" w16cid:durableId="638728135">
+  <w:num w:numId="9">
     <w:abstractNumId w:val="4"/>
   </w:num>
-  <w:num w:numId="10" w16cid:durableId="583076342">
+  <w:num w:numId="10">
     <w:abstractNumId w:val="3"/>
   </w:num>
-  <w:num w:numId="11" w16cid:durableId="843783679">
+  <w:num w:numId="11">
     <w:abstractNumId w:val="2"/>
   </w:num>
-  <w:num w:numId="12" w16cid:durableId="1173495827">
+  <w:num w:numId="12">
     <w:abstractNumId w:val="1"/>
   </w:num>
 </w:numbering>
 </file>
 
 <file path=word/styles.xml><?xml version="1.0" encoding="utf-8"?>
-<w:styles xmlns:mc="http://schemas.openxmlformats.org/markup-compatibility/2006" xmlns:r="http://schemas.openxmlformats.org/officeDocument/2006/relationships" xmlns:w="http://schemas.openxmlformats.org/wordprocessingml/2006/main" xmlns:w14="http://schemas.microsoft.com/office/word/2010/wordml" xmlns:w15="http://schemas.microsoft.com/office/word/2012/wordml" xmlns:w16cex="http://schemas.microsoft.com/office/word/2018/wordml/cex" xmlns:w16cid="http://schemas.microsoft.com/office/word/2016/wordml/cid" xmlns:w16="http://schemas.microsoft.com/office/word/2018/wordml" xmlns:w16sdtdh="http://schemas.microsoft.com/office/word/2020/wordml/sdtdatahash" xmlns:w16se="http://schemas.microsoft.com/office/word/2015/wordml/symex" mc:Ignorable="w14 w15 w16se w16cid w16 w16cex w16sdtdh">
+<w:styles xmlns:mc="http://schemas.openxmlformats.org/markup-compatibility/2006" xmlns:r="http://schemas.openxmlformats.org/officeDocument/2006/relationships" xmlns:w="http://schemas.openxmlformats.org/wordprocessingml/2006/main" xmlns:w14="http://schemas.microsoft.com/office/word/2010/wordml" xmlns:w15="http://schemas.microsoft.com/office/word/2012/wordml" xmlns:w16se="http://schemas.microsoft.com/office/word/2015/wordml/symex" mc:Ignorable="w14 w15 w16se">
   <w:docDefaults>
     <w:rPrDefault>
       <w:rPr>
@@ -777,7 +815,7 @@
       </w:pPr>
     </w:pPrDefault>
   </w:docDefaults>
-  <w:latentStyles w:defLockedState="0" w:defUIPriority="0" w:defSemiHidden="0" w:defUnhideWhenUsed="0" w:defQFormat="0" w:count="376">
+  <w:latentStyles w:defLockedState="0" w:defUIPriority="0" w:defSemiHidden="0" w:defUnhideWhenUsed="0" w:defQFormat="0" w:count="371">
     <w:lsdException w:name="heading 5" w:semiHidden="1" w:unhideWhenUsed="1"/>
     <w:lsdException w:name="index 2" w:semiHidden="1" w:unhideWhenUsed="1"/>
     <w:lsdException w:name="index 3" w:semiHidden="1" w:unhideWhenUsed="1"/>
@@ -1109,11 +1147,6 @@
     <w:lsdException w:name="List Table 5 Dark Accent 6" w:uiPriority="50"/>
     <w:lsdException w:name="List Table 6 Colorful Accent 6" w:uiPriority="51"/>
     <w:lsdException w:name="List Table 7 Colorful Accent 6" w:uiPriority="52"/>
-    <w:lsdException w:name="Mention" w:semiHidden="1" w:uiPriority="99" w:unhideWhenUsed="1"/>
-    <w:lsdException w:name="Smart Hyperlink" w:semiHidden="1" w:uiPriority="99" w:unhideWhenUsed="1"/>
-    <w:lsdException w:name="Hashtag" w:semiHidden="1" w:uiPriority="99" w:unhideWhenUsed="1"/>
-    <w:lsdException w:name="Unresolved Mention" w:semiHidden="1" w:uiPriority="99" w:unhideWhenUsed="1"/>
-    <w:lsdException w:name="Smart Link" w:semiHidden="1" w:uiPriority="99" w:unhideWhenUsed="1"/>
   </w:latentStyles>
   <w:style w:type="paragraph" w:default="1" w:styleId="Normal">
     <w:name w:val="Normal"/>
@@ -1912,6 +1945,531 @@
     </w:rPr>
   </w:style>
 </w:styles>
+</file>
+
+<file path=word/glossary/document.xml><?xml version="1.0" encoding="utf-8"?>
+<w:glossaryDocument xmlns:wpc="http://schemas.microsoft.com/office/word/2010/wordprocessingCanvas" xmlns:cx="http://schemas.microsoft.com/office/drawing/2014/chartex" xmlns:cx1="http://schemas.microsoft.com/office/drawing/2015/9/8/chartex" xmlns:mc="http://schemas.openxmlformats.org/markup-compatibility/2006" xmlns:o="urn:schemas-microsoft-com:office:office" xmlns:r="http://schemas.openxmlformats.org/officeDocument/2006/relationships" xmlns:m="http://schemas.openxmlformats.org/officeDocument/2006/math" xmlns:v="urn:schemas-microsoft-com:vml" xmlns:wp14="http://schemas.microsoft.com/office/word/2010/wordprocessingDrawing" xmlns:wp="http://schemas.openxmlformats.org/drawingml/2006/wordprocessingDrawing" xmlns:w10="urn:schemas-microsoft-com:office:word" xmlns:w="http://schemas.openxmlformats.org/wordprocessingml/2006/main" xmlns:w14="http://schemas.microsoft.com/office/word/2010/wordml" xmlns:w15="http://schemas.microsoft.com/office/word/2012/wordml" xmlns:w16se="http://schemas.microsoft.com/office/word/2015/wordml/symex" xmlns:wpg="http://schemas.microsoft.com/office/word/2010/wordprocessingGroup" xmlns:wpi="http://schemas.microsoft.com/office/word/2010/wordprocessingInk" xmlns:wne="http://schemas.microsoft.com/office/word/2006/wordml" xmlns:wps="http://schemas.microsoft.com/office/word/2010/wordprocessingShape" mc:Ignorable="w14 w15 w16se wp14"/>
+</file>
+
+<file path=word/glossary/fontTable.xml><?xml version="1.0" encoding="utf-8"?>
+<w:fonts xmlns:mc="http://schemas.openxmlformats.org/markup-compatibility/2006" xmlns:r="http://schemas.openxmlformats.org/officeDocument/2006/relationships" xmlns:w="http://schemas.openxmlformats.org/wordprocessingml/2006/main" xmlns:w14="http://schemas.microsoft.com/office/word/2010/wordml" xmlns:w15="http://schemas.microsoft.com/office/word/2012/wordml" xmlns:w16se="http://schemas.microsoft.com/office/word/2015/wordml/symex" mc:Ignorable="w14 w15 w16se">
+  <w:font w:name="Symbol">
+    <w:panose1 w:val="05050102010706020507"/>
+    <w:charset w:val="02"/>
+    <w:family w:val="roman"/>
+    <w:pitch w:val="variable"/>
+    <w:sig w:usb0="00000000" w:usb1="10000000" w:usb2="00000000" w:usb3="00000000" w:csb0="80000000" w:csb1="00000000"/>
+  </w:font>
+  <w:font w:name="Times New Roman">
+    <w:panose1 w:val="02020603050405020304"/>
+    <w:charset w:val="00"/>
+    <w:family w:val="roman"/>
+    <w:pitch w:val="variable"/>
+    <w:sig w:usb0="E0002EFF" w:usb1="C000785B" w:usb2="00000009" w:usb3="00000000" w:csb0="000001FF" w:csb1="00000000"/>
+  </w:font>
+  <w:font w:name="Cambria">
+    <w:panose1 w:val="02040503050406030204"/>
+    <w:charset w:val="00"/>
+    <w:family w:val="roman"/>
+    <w:pitch w:val="variable"/>
+    <w:sig w:usb0="E00006FF" w:usb1="420024FF" w:usb2="02000000" w:usb3="00000000" w:csb0="0000019F" w:csb1="00000000"/>
+  </w:font>
+  <w:font w:name="Calibri">
+    <w:panose1 w:val="020F0502020204030204"/>
+    <w:charset w:val="00"/>
+    <w:family w:val="swiss"/>
+    <w:pitch w:val="variable"/>
+    <w:sig w:usb0="E0002AFF" w:usb1="C000247B" w:usb2="00000009" w:usb3="00000000" w:csb0="000001FF" w:csb1="00000000"/>
+  </w:font>
+  <w:font w:name="Consolas">
+    <w:panose1 w:val="020B0609020204030204"/>
+    <w:charset w:val="00"/>
+    <w:family w:val="modern"/>
+    <w:pitch w:val="fixed"/>
+    <w:sig w:usb0="E00006FF" w:usb1="0000FCFF" w:usb2="00000001" w:usb3="00000000" w:csb0="0000019F" w:csb1="00000000"/>
+  </w:font>
+  <w:font w:name="Calibri Light">
+    <w:panose1 w:val="020F0302020204030204"/>
+    <w:charset w:val="00"/>
+    <w:family w:val="swiss"/>
+    <w:pitch w:val="variable"/>
+    <w:sig w:usb0="E0002AFF" w:usb1="C000247B" w:usb2="00000009" w:usb3="00000000" w:csb0="000001FF" w:csb1="00000000"/>
+  </w:font>
+</w:fonts>
+</file>
+
+<file path=word/glossary/settings.xml><?xml version="1.0" encoding="utf-8"?>
+<w:settings xmlns:mc="http://schemas.openxmlformats.org/markup-compatibility/2006" xmlns:o="urn:schemas-microsoft-com:office:office" xmlns:r="http://schemas.openxmlformats.org/officeDocument/2006/relationships" xmlns:m="http://schemas.openxmlformats.org/officeDocument/2006/math" xmlns:v="urn:schemas-microsoft-com:vml" xmlns:w10="urn:schemas-microsoft-com:office:word" xmlns:w="http://schemas.openxmlformats.org/wordprocessingml/2006/main" xmlns:w14="http://schemas.microsoft.com/office/word/2010/wordml" xmlns:w15="http://schemas.microsoft.com/office/word/2012/wordml" xmlns:w16se="http://schemas.microsoft.com/office/word/2015/wordml/symex" xmlns:sl="http://schemas.openxmlformats.org/schemaLibrary/2006/main" mc:Ignorable="w14 w15 w16se">
+  <w:view w:val="normal"/>
+  <w:defaultTabStop w:val="720"/>
+  <w:characterSpacingControl w:val="doNotCompress"/>
+  <w:compat>
+    <w:useFELayout/>
+    <w:compatSetting w:name="compatibilityMode" w:uri="http://schemas.microsoft.com/office/word" w:val="15"/>
+    <w:compatSetting w:name="overrideTableStyleFontSizeAndJustification" w:uri="http://schemas.microsoft.com/office/word" w:val="1"/>
+    <w:compatSetting w:name="enableOpenTypeFeatures" w:uri="http://schemas.microsoft.com/office/word" w:val="1"/>
+    <w:compatSetting w:name="doNotFlipMirrorIndents" w:uri="http://schemas.microsoft.com/office/word" w:val="1"/>
+    <w:compatSetting w:name="differentiateMultirowTableHeaders" w:uri="http://schemas.microsoft.com/office/word" w:val="1"/>
+  </w:compat>
+  <w:rsids>
+    <w:rsidRoot w:val="00A51195"/>
+    <w:rsid w:val="0066633C"/>
+    <w:rsid w:val="00A51195"/>
+  </w:rsids>
+  <m:mathPr>
+    <m:mathFont m:val="Cambria Math"/>
+    <m:brkBin m:val="before"/>
+    <m:brkBinSub m:val="--"/>
+    <m:smallFrac m:val="0"/>
+    <m:dispDef/>
+    <m:lMargin m:val="0"/>
+    <m:rMargin m:val="0"/>
+    <m:defJc m:val="centerGroup"/>
+    <m:wrapIndent m:val="1440"/>
+    <m:intLim m:val="subSup"/>
+    <m:naryLim m:val="undOvr"/>
+  </m:mathPr>
+  <w:themeFontLang w:val="en-US"/>
+  <w:clrSchemeMapping w:bg1="light1" w:t1="dark1" w:bg2="light2" w:t2="dark2" w:accent1="accent1" w:accent2="accent2" w:accent3="accent3" w:accent4="accent4" w:accent5="accent5" w:accent6="accent6" w:hyperlink="hyperlink" w:followedHyperlink="followedHyperlink"/>
+  <w:decimalSymbol w:val="."/>
+  <w:listSeparator w:val=","/>
+  <w15:chartTrackingRefBased/>
+</w:settings>
+</file>
+
+<file path=word/glossary/styles.xml><?xml version="1.0" encoding="utf-8"?>
+<w:styles xmlns:mc="http://schemas.openxmlformats.org/markup-compatibility/2006" xmlns:r="http://schemas.openxmlformats.org/officeDocument/2006/relationships" xmlns:w="http://schemas.openxmlformats.org/wordprocessingml/2006/main" xmlns:w14="http://schemas.microsoft.com/office/word/2010/wordml" xmlns:w15="http://schemas.microsoft.com/office/word/2012/wordml" xmlns:w16se="http://schemas.microsoft.com/office/word/2015/wordml/symex" mc:Ignorable="w14 w15 w16se">
+  <w:docDefaults>
+    <w:rPrDefault>
+      <w:rPr>
+        <w:rFonts w:asciiTheme="minorHAnsi" w:eastAsiaTheme="minorEastAsia" w:hAnsiTheme="minorHAnsi" w:cstheme="minorBidi"/>
+        <w:sz w:val="22"/>
+        <w:szCs w:val="22"/>
+        <w:lang w:val="en-US" w:eastAsia="en-US" w:bidi="ar-SA"/>
+      </w:rPr>
+    </w:rPrDefault>
+    <w:pPrDefault>
+      <w:pPr>
+        <w:spacing w:after="160" w:line="259" w:lineRule="auto"/>
+      </w:pPr>
+    </w:pPrDefault>
+  </w:docDefaults>
+  <w:latentStyles w:defLockedState="0" w:defUIPriority="99" w:defSemiHidden="0" w:defUnhideWhenUsed="0" w:defQFormat="0" w:count="371">
+    <w:lsdException w:name="Normal" w:uiPriority="0" w:qFormat="1"/>
+    <w:lsdException w:name="heading 1" w:uiPriority="9" w:qFormat="1"/>
+    <w:lsdException w:name="heading 2" w:semiHidden="1" w:uiPriority="9" w:unhideWhenUsed="1" w:qFormat="1"/>
+    <w:lsdException w:name="heading 3" w:semiHidden="1" w:uiPriority="9" w:unhideWhenUsed="1" w:qFormat="1"/>
+    <w:lsdException w:name="heading 4" w:semiHidden="1" w:uiPriority="9" w:unhideWhenUsed="1" w:qFormat="1"/>
+    <w:lsdException w:name="heading 5" w:semiHidden="1" w:uiPriority="9" w:unhideWhenUsed="1" w:qFormat="1"/>
+    <w:lsdException w:name="heading 6" w:semiHidden="1" w:uiPriority="9" w:unhideWhenUsed="1" w:qFormat="1"/>
+    <w:lsdException w:name="heading 7" w:semiHidden="1" w:uiPriority="9" w:unhideWhenUsed="1" w:qFormat="1"/>
+    <w:lsdException w:name="heading 8" w:semiHidden="1" w:uiPriority="9" w:unhideWhenUsed="1" w:qFormat="1"/>
+    <w:lsdException w:name="heading 9" w:semiHidden="1" w:uiPriority="9" w:unhideWhenUsed="1" w:qFormat="1"/>
+    <w:lsdException w:name="index 1" w:semiHidden="1" w:unhideWhenUsed="1"/>
+    <w:lsdException w:name="index 2" w:semiHidden="1" w:unhideWhenUsed="1"/>
+    <w:lsdException w:name="index 3" w:semiHidden="1" w:unhideWhenUsed="1"/>
+    <w:lsdException w:name="index 4" w:semiHidden="1" w:unhideWhenUsed="1"/>
+    <w:lsdException w:name="index 5" w:semiHidden="1" w:unhideWhenUsed="1"/>
+    <w:lsdException w:name="index 6" w:semiHidden="1" w:unhideWhenUsed="1"/>
+    <w:lsdException w:name="index 7" w:semiHidden="1" w:unhideWhenUsed="1"/>
+    <w:lsdException w:name="index 8" w:semiHidden="1" w:unhideWhenUsed="1"/>
+    <w:lsdException w:name="index 9" w:semiHidden="1" w:unhideWhenUsed="1"/>
+    <w:lsdException w:name="toc 1" w:semiHidden="1" w:uiPriority="39" w:unhideWhenUsed="1"/>
+    <w:lsdException w:name="toc 2" w:semiHidden="1" w:uiPriority="39" w:unhideWhenUsed="1"/>
+    <w:lsdException w:name="toc 3" w:semiHidden="1" w:uiPriority="39" w:unhideWhenUsed="1"/>
+    <w:lsdException w:name="toc 4" w:semiHidden="1" w:uiPriority="39" w:unhideWhenUsed="1"/>
+    <w:lsdException w:name="toc 5" w:semiHidden="1" w:uiPriority="39" w:unhideWhenUsed="1"/>
+    <w:lsdException w:name="toc 6" w:semiHidden="1" w:uiPriority="39" w:unhideWhenUsed="1"/>
+    <w:lsdException w:name="toc 7" w:semiHidden="1" w:uiPriority="39" w:unhideWhenUsed="1"/>
+    <w:lsdException w:name="toc 8" w:semiHidden="1" w:uiPriority="39" w:unhideWhenUsed="1"/>
+    <w:lsdException w:name="toc 9" w:semiHidden="1" w:uiPriority="39" w:unhideWhenUsed="1"/>
+    <w:lsdException w:name="Normal Indent" w:semiHidden="1" w:unhideWhenUsed="1"/>
+    <w:lsdException w:name="footnote text" w:semiHidden="1" w:unhideWhenUsed="1"/>
+    <w:lsdException w:name="annotation text" w:semiHidden="1" w:unhideWhenUsed="1"/>
+    <w:lsdException w:name="header" w:semiHidden="1" w:unhideWhenUsed="1"/>
+    <w:lsdException w:name="footer" w:semiHidden="1" w:unhideWhenUsed="1"/>
+    <w:lsdException w:name="index heading" w:semiHidden="1" w:unhideWhenUsed="1"/>
+    <w:lsdException w:name="caption" w:semiHidden="1" w:uiPriority="35" w:unhideWhenUsed="1" w:qFormat="1"/>
+    <w:lsdException w:name="table of figures" w:semiHidden="1" w:unhideWhenUsed="1"/>
+    <w:lsdException w:name="envelope address" w:semiHidden="1" w:unhideWhenUsed="1"/>
+    <w:lsdException w:name="envelope return" w:semiHidden="1" w:unhideWhenUsed="1"/>
+    <w:lsdException w:name="footnote reference" w:semiHidden="1" w:unhideWhenUsed="1"/>
+    <w:lsdException w:name="annotation reference" w:semiHidden="1" w:unhideWhenUsed="1"/>
+    <w:lsdException w:name="line number" w:semiHidden="1" w:unhideWhenUsed="1"/>
+    <w:lsdException w:name="page number" w:semiHidden="1" w:unhideWhenUsed="1"/>
+    <w:lsdException w:name="endnote reference" w:semiHidden="1" w:unhideWhenUsed="1"/>
+    <w:lsdException w:name="endnote text" w:semiHidden="1" w:unhideWhenUsed="1"/>
+    <w:lsdException w:name="table of authorities" w:semiHidden="1" w:unhideWhenUsed="1"/>
+    <w:lsdException w:name="macro" w:semiHidden="1" w:unhideWhenUsed="1"/>
+    <w:lsdException w:name="toa heading" w:semiHidden="1" w:unhideWhenUsed="1"/>
+    <w:lsdException w:name="List" w:semiHidden="1" w:unhideWhenUsed="1"/>
+    <w:lsdException w:name="List Bullet" w:semiHidden="1" w:unhideWhenUsed="1"/>
+    <w:lsdException w:name="List Number" w:semiHidden="1" w:unhideWhenUsed="1"/>
+    <w:lsdException w:name="List 2" w:semiHidden="1" w:unhideWhenUsed="1"/>
+    <w:lsdException w:name="List 3" w:semiHidden="1" w:unhideWhenUsed="1"/>
+    <w:lsdException w:name="List 4" w:semiHidden="1" w:unhideWhenUsed="1"/>
+    <w:lsdException w:name="List 5" w:semiHidden="1" w:unhideWhenUsed="1"/>
+    <w:lsdException w:name="List Bullet 2" w:semiHidden="1" w:unhideWhenUsed="1"/>
+    <w:lsdException w:name="List Bullet 3" w:semiHidden="1" w:unhideWhenUsed="1"/>
+    <w:lsdException w:name="List Bullet 4" w:semiHidden="1" w:unhideWhenUsed="1"/>
+    <w:lsdException w:name="List Bullet 5" w:semiHidden="1" w:unhideWhenUsed="1"/>
+    <w:lsdException w:name="List Number 2" w:semiHidden="1" w:unhideWhenUsed="1"/>
+    <w:lsdException w:name="List Number 3" w:semiHidden="1" w:unhideWhenUsed="1"/>
+    <w:lsdException w:name="List Number 4" w:semiHidden="1" w:unhideWhenUsed="1"/>
+    <w:lsdException w:name="List Number 5" w:semiHidden="1" w:unhideWhenUsed="1"/>
+    <w:lsdException w:name="Title" w:uiPriority="10" w:qFormat="1"/>
+    <w:lsdException w:name="Closing" w:semiHidden="1" w:unhideWhenUsed="1"/>
+    <w:lsdException w:name="Signature" w:semiHidden="1" w:unhideWhenUsed="1"/>
+    <w:lsdException w:name="Default Paragraph Font" w:semiHidden="1" w:uiPriority="1" w:unhideWhenUsed="1"/>
+    <w:lsdException w:name="Body Text" w:semiHidden="1" w:unhideWhenUsed="1"/>
+    <w:lsdException w:name="Body Text Indent" w:semiHidden="1" w:unhideWhenUsed="1"/>
+    <w:lsdException w:name="List Continue" w:semiHidden="1" w:unhideWhenUsed="1"/>
+    <w:lsdException w:name="List Continue 2" w:semiHidden="1" w:unhideWhenUsed="1"/>
+    <w:lsdException w:name="List Continue 3" w:semiHidden="1" w:unhideWhenUsed="1"/>
+    <w:lsdException w:name="List Continue 4" w:semiHidden="1" w:unhideWhenUsed="1"/>
+    <w:lsdException w:name="List Continue 5" w:semiHidden="1" w:unhideWhenUsed="1"/>
+    <w:lsdException w:name="Message Header" w:semiHidden="1" w:unhideWhenUsed="1"/>
+    <w:lsdException w:name="Subtitle" w:uiPriority="11" w:qFormat="1"/>
+    <w:lsdException w:name="Salutation" w:semiHidden="1" w:unhideWhenUsed="1"/>
+    <w:lsdException w:name="Date" w:semiHidden="1" w:unhideWhenUsed="1"/>
+    <w:lsdException w:name="Body Text First Indent" w:semiHidden="1" w:unhideWhenUsed="1"/>
+    <w:lsdException w:name="Body Text First Indent 2" w:semiHidden="1" w:unhideWhenUsed="1"/>
+    <w:lsdException w:name="Note Heading" w:semiHidden="1" w:unhideWhenUsed="1"/>
+    <w:lsdException w:name="Body Text 2" w:semiHidden="1" w:unhideWhenUsed="1"/>
+    <w:lsdException w:name="Body Text 3" w:semiHidden="1" w:unhideWhenUsed="1"/>
+    <w:lsdException w:name="Body Text Indent 2" w:semiHidden="1" w:unhideWhenUsed="1"/>
+    <w:lsdException w:name="Body Text Indent 3" w:semiHidden="1" w:unhideWhenUsed="1"/>
+    <w:lsdException w:name="Block Text" w:semiHidden="1" w:unhideWhenUsed="1"/>
+    <w:lsdException w:name="Hyperlink" w:semiHidden="1" w:unhideWhenUsed="1"/>
+    <w:lsdException w:name="FollowedHyperlink" w:semiHidden="1" w:unhideWhenUsed="1"/>
+    <w:lsdException w:name="Strong" w:uiPriority="22" w:qFormat="1"/>
+    <w:lsdException w:name="Emphasis" w:uiPriority="20" w:qFormat="1"/>
+    <w:lsdException w:name="Document Map" w:semiHidden="1" w:unhideWhenUsed="1"/>
+    <w:lsdException w:name="Plain Text" w:semiHidden="1" w:unhideWhenUsed="1"/>
+    <w:lsdException w:name="E-mail Signature" w:semiHidden="1" w:unhideWhenUsed="1"/>
+    <w:lsdException w:name="HTML Top of Form" w:semiHidden="1" w:unhideWhenUsed="1"/>
+    <w:lsdException w:name="HTML Bottom of Form" w:semiHidden="1" w:unhideWhenUsed="1"/>
+    <w:lsdException w:name="Normal (Web)" w:semiHidden="1" w:unhideWhenUsed="1"/>
+    <w:lsdException w:name="HTML Acronym" w:semiHidden="1" w:unhideWhenUsed="1"/>
+    <w:lsdException w:name="HTML Address" w:semiHidden="1" w:unhideWhenUsed="1"/>
+    <w:lsdException w:name="HTML Cite" w:semiHidden="1" w:unhideWhenUsed="1"/>
+    <w:lsdException w:name="HTML Code" w:semiHidden="1" w:unhideWhenUsed="1"/>
+    <w:lsdException w:name="HTML Definition" w:semiHidden="1" w:unhideWhenUsed="1"/>
+    <w:lsdException w:name="HTML Keyboard" w:semiHidden="1" w:unhideWhenUsed="1"/>
+    <w:lsdException w:name="HTML Preformatted" w:semiHidden="1" w:unhideWhenUsed="1"/>
+    <w:lsdException w:name="HTML Sample" w:semiHidden="1" w:unhideWhenUsed="1"/>
+    <w:lsdException w:name="HTML Typewriter" w:semiHidden="1" w:unhideWhenUsed="1"/>
+    <w:lsdException w:name="HTML Variable" w:semiHidden="1" w:unhideWhenUsed="1"/>
+    <w:lsdException w:name="Normal Table" w:semiHidden="1" w:unhideWhenUsed="1"/>
+    <w:lsdException w:name="annotation subject" w:semiHidden="1" w:unhideWhenUsed="1"/>
+    <w:lsdException w:name="No List" w:semiHidden="1" w:unhideWhenUsed="1"/>
+    <w:lsdException w:name="Outline List 1" w:semiHidden="1" w:unhideWhenUsed="1"/>
+    <w:lsdException w:name="Outline List 2" w:semiHidden="1" w:unhideWhenUsed="1"/>
+    <w:lsdException w:name="Outline List 3" w:semiHidden="1" w:unhideWhenUsed="1"/>
+    <w:lsdException w:name="Table Simple 1" w:semiHidden="1" w:unhideWhenUsed="1"/>
+    <w:lsdException w:name="Table Simple 2" w:semiHidden="1" w:unhideWhenUsed="1"/>
+    <w:lsdException w:name="Table Simple 3" w:semiHidden="1" w:unhideWhenUsed="1"/>
+    <w:lsdException w:name="Table Classic 1" w:semiHidden="1" w:unhideWhenUsed="1"/>
+    <w:lsdException w:name="Table Classic 2" w:semiHidden="1" w:unhideWhenUsed="1"/>
+    <w:lsdException w:name="Table Classic 3" w:semiHidden="1" w:unhideWhenUsed="1"/>
+    <w:lsdException w:name="Table Classic 4" w:semiHidden="1" w:unhideWhenUsed="1"/>
+    <w:lsdException w:name="Table Colorful 1" w:semiHidden="1" w:unhideWhenUsed="1"/>
+    <w:lsdException w:name="Table Colorful 2" w:semiHidden="1" w:unhideWhenUsed="1"/>
+    <w:lsdException w:name="Table Colorful 3" w:semiHidden="1" w:unhideWhenUsed="1"/>
+    <w:lsdException w:name="Table Columns 1" w:semiHidden="1" w:unhideWhenUsed="1"/>
+    <w:lsdException w:name="Table Columns 2" w:semiHidden="1" w:unhideWhenUsed="1"/>
+    <w:lsdException w:name="Table Columns 3" w:semiHidden="1" w:unhideWhenUsed="1"/>
+    <w:lsdException w:name="Table Columns 4" w:semiHidden="1" w:unhideWhenUsed="1"/>
+    <w:lsdException w:name="Table Columns 5" w:semiHidden="1" w:unhideWhenUsed="1"/>
+    <w:lsdException w:name="Table Grid 1" w:semiHidden="1" w:unhideWhenUsed="1"/>
+    <w:lsdException w:name="Table Grid 2" w:semiHidden="1" w:unhideWhenUsed="1"/>
+    <w:lsdException w:name="Table Grid 3" w:semiHidden="1" w:unhideWhenUsed="1"/>
+    <w:lsdException w:name="Table Grid 4" w:semiHidden="1" w:unhideWhenUsed="1"/>
+    <w:lsdException w:name="Table Grid 5" w:semiHidden="1" w:unhideWhenUsed="1"/>
+    <w:lsdException w:name="Table Grid 6" w:semiHidden="1" w:unhideWhenUsed="1"/>
+    <w:lsdException w:name="Table Grid 7" w:semiHidden="1" w:unhideWhenUsed="1"/>
+    <w:lsdException w:name="Table Grid 8" w:semiHidden="1" w:unhideWhenUsed="1"/>
+    <w:lsdException w:name="Table List 1" w:semiHidden="1" w:unhideWhenUsed="1"/>
+    <w:lsdException w:name="Table List 2" w:semiHidden="1" w:unhideWhenUsed="1"/>
+    <w:lsdException w:name="Table List 3" w:semiHidden="1" w:unhideWhenUsed="1"/>
+    <w:lsdException w:name="Table List 4" w:semiHidden="1" w:unhideWhenUsed="1"/>
+    <w:lsdException w:name="Table List 5" w:semiHidden="1" w:unhideWhenUsed="1"/>
+    <w:lsdException w:name="Table List 6" w:semiHidden="1" w:unhideWhenUsed="1"/>
+    <w:lsdException w:name="Table List 7" w:semiHidden="1" w:unhideWhenUsed="1"/>
+    <w:lsdException w:name="Table List 8" w:semiHidden="1" w:unhideWhenUsed="1"/>
+    <w:lsdException w:name="Table 3D effects 1" w:semiHidden="1" w:unhideWhenUsed="1"/>
+    <w:lsdException w:name="Table 3D effects 2" w:semiHidden="1" w:unhideWhenUsed="1"/>
+    <w:lsdException w:name="Table 3D effects 3" w:semiHidden="1" w:unhideWhenUsed="1"/>
+    <w:lsdException w:name="Table Contemporary" w:semiHidden="1" w:unhideWhenUsed="1"/>
+    <w:lsdException w:name="Table Elegant" w:semiHidden="1" w:unhideWhenUsed="1"/>
+    <w:lsdException w:name="Table Professional" w:semiHidden="1" w:unhideWhenUsed="1"/>
+    <w:lsdException w:name="Table Subtle 1" w:semiHidden="1" w:unhideWhenUsed="1"/>
+    <w:lsdException w:name="Table Subtle 2" w:semiHidden="1" w:unhideWhenUsed="1"/>
+    <w:lsdException w:name="Table Web 1" w:semiHidden="1" w:unhideWhenUsed="1"/>
+    <w:lsdException w:name="Table Web 2" w:semiHidden="1" w:unhideWhenUsed="1"/>
+    <w:lsdException w:name="Table Web 3" w:semiHidden="1" w:unhideWhenUsed="1"/>
+    <w:lsdException w:name="Balloon Text" w:semiHidden="1" w:unhideWhenUsed="1"/>
+    <w:lsdException w:name="Table Grid" w:uiPriority="39"/>
+    <w:lsdException w:name="Table Theme" w:semiHidden="1" w:unhideWhenUsed="1"/>
+    <w:lsdException w:name="Placeholder Text" w:semiHidden="1"/>
+    <w:lsdException w:name="No Spacing" w:uiPriority="1" w:qFormat="1"/>
+    <w:lsdException w:name="Light Shading" w:uiPriority="60"/>
+    <w:lsdException w:name="Light List" w:uiPriority="61"/>
+    <w:lsdException w:name="Light Grid" w:uiPriority="62"/>
+    <w:lsdException w:name="Medium Shading 1" w:uiPriority="63"/>
+    <w:lsdException w:name="Medium Shading 2" w:uiPriority="64"/>
+    <w:lsdException w:name="Medium List 1" w:uiPriority="65"/>
+    <w:lsdException w:name="Medium List 2" w:uiPriority="66"/>
+    <w:lsdException w:name="Medium Grid 1" w:uiPriority="67"/>
+    <w:lsdException w:name="Medium Grid 2" w:uiPriority="68"/>
+    <w:lsdException w:name="Medium Grid 3" w:uiPriority="69"/>
+    <w:lsdException w:name="Dark List" w:uiPriority="70"/>
+    <w:lsdException w:name="Colorful Shading" w:uiPriority="71"/>
+    <w:lsdException w:name="Colorful List" w:uiPriority="72"/>
+    <w:lsdException w:name="Colorful Grid" w:uiPriority="73"/>
+    <w:lsdException w:name="Light Shading Accent 1" w:uiPriority="60"/>
+    <w:lsdException w:name="Light List Accent 1" w:uiPriority="61"/>
+    <w:lsdException w:name="Light Grid Accent 1" w:uiPriority="62"/>
+    <w:lsdException w:name="Medium Shading 1 Accent 1" w:uiPriority="63"/>
+    <w:lsdException w:name="Medium Shading 2 Accent 1" w:uiPriority="64"/>
+    <w:lsdException w:name="Medium List 1 Accent 1" w:uiPriority="65"/>
+    <w:lsdException w:name="Revision" w:semiHidden="1"/>
+    <w:lsdException w:name="List Paragraph" w:uiPriority="34" w:qFormat="1"/>
+    <w:lsdException w:name="Quote" w:uiPriority="29" w:qFormat="1"/>
+    <w:lsdException w:name="Intense Quote" w:uiPriority="30" w:qFormat="1"/>
+    <w:lsdException w:name="Medium List 2 Accent 1" w:uiPriority="66"/>
+    <w:lsdException w:name="Medium Grid 1 Accent 1" w:uiPriority="67"/>
+    <w:lsdException w:name="Medium Grid 2 Accent 1" w:uiPriority="68"/>
+    <w:lsdException w:name="Medium Grid 3 Accent 1" w:uiPriority="69"/>
+    <w:lsdException w:name="Dark List Accent 1" w:uiPriority="70"/>
+    <w:lsdException w:name="Colorful Shading Accent 1" w:uiPriority="71"/>
+    <w:lsdException w:name="Colorful List Accent 1" w:uiPriority="72"/>
+    <w:lsdException w:name="Colorful Grid Accent 1" w:uiPriority="73"/>
+    <w:lsdException w:name="Light Shading Accent 2" w:uiPriority="60"/>
+    <w:lsdException w:name="Light List Accent 2" w:uiPriority="61"/>
+    <w:lsdException w:name="Light Grid Accent 2" w:uiPriority="62"/>
+    <w:lsdException w:name="Medium Shading 1 Accent 2" w:uiPriority="63"/>
+    <w:lsdException w:name="Medium Shading 2 Accent 2" w:uiPriority="64"/>
+    <w:lsdException w:name="Medium List 1 Accent 2" w:uiPriority="65"/>
+    <w:lsdException w:name="Medium List 2 Accent 2" w:uiPriority="66"/>
+    <w:lsdException w:name="Medium Grid 1 Accent 2" w:uiPriority="67"/>
+    <w:lsdException w:name="Medium Grid 2 Accent 2" w:uiPriority="68"/>
+    <w:lsdException w:name="Medium Grid 3 Accent 2" w:uiPriority="69"/>
+    <w:lsdException w:name="Dark List Accent 2" w:uiPriority="70"/>
+    <w:lsdException w:name="Colorful Shading Accent 2" w:uiPriority="71"/>
+    <w:lsdException w:name="Colorful List Accent 2" w:uiPriority="72"/>
+    <w:lsdException w:name="Colorful Grid Accent 2" w:uiPriority="73"/>
+    <w:lsdException w:name="Light Shading Accent 3" w:uiPriority="60"/>
+    <w:lsdException w:name="Light List Accent 3" w:uiPriority="61"/>
+    <w:lsdException w:name="Light Grid Accent 3" w:uiPriority="62"/>
+    <w:lsdException w:name="Medium Shading 1 Accent 3" w:uiPriority="63"/>
+    <w:lsdException w:name="Medium Shading 2 Accent 3" w:uiPriority="64"/>
+    <w:lsdException w:name="Medium List 1 Accent 3" w:uiPriority="65"/>
+    <w:lsdException w:name="Medium List 2 Accent 3" w:uiPriority="66"/>
+    <w:lsdException w:name="Medium Grid 1 Accent 3" w:uiPriority="67"/>
+    <w:lsdException w:name="Medium Grid 2 Accent 3" w:uiPriority="68"/>
+    <w:lsdException w:name="Medium Grid 3 Accent 3" w:uiPriority="69"/>
+    <w:lsdException w:name="Dark List Accent 3" w:uiPriority="70"/>
+    <w:lsdException w:name="Colorful Shading Accent 3" w:uiPriority="71"/>
+    <w:lsdException w:name="Colorful List Accent 3" w:uiPriority="72"/>
+    <w:lsdException w:name="Colorful Grid Accent 3" w:uiPriority="73"/>
+    <w:lsdException w:name="Light Shading Accent 4" w:uiPriority="60"/>
+    <w:lsdException w:name="Light List Accent 4" w:uiPriority="61"/>
+    <w:lsdException w:name="Light Grid Accent 4" w:uiPriority="62"/>
+    <w:lsdException w:name="Medium Shading 1 Accent 4" w:uiPriority="63"/>
+    <w:lsdException w:name="Medium Shading 2 Accent 4" w:uiPriority="64"/>
+    <w:lsdException w:name="Medium List 1 Accent 4" w:uiPriority="65"/>
+    <w:lsdException w:name="Medium List 2 Accent 4" w:uiPriority="66"/>
+    <w:lsdException w:name="Medium Grid 1 Accent 4" w:uiPriority="67"/>
+    <w:lsdException w:name="Medium Grid 2 Accent 4" w:uiPriority="68"/>
+    <w:lsdException w:name="Medium Grid 3 Accent 4" w:uiPriority="69"/>
+    <w:lsdException w:name="Dark List Accent 4" w:uiPriority="70"/>
+    <w:lsdException w:name="Colorful Shading Accent 4" w:uiPriority="71"/>
+    <w:lsdException w:name="Colorful List Accent 4" w:uiPriority="72"/>
+    <w:lsdException w:name="Colorful Grid Accent 4" w:uiPriority="73"/>
+    <w:lsdException w:name="Light Shading Accent 5" w:uiPriority="60"/>
+    <w:lsdException w:name="Light List Accent 5" w:uiPriority="61"/>
+    <w:lsdException w:name="Light Grid Accent 5" w:uiPriority="62"/>
+    <w:lsdException w:name="Medium Shading 1 Accent 5" w:uiPriority="63"/>
+    <w:lsdException w:name="Medium Shading 2 Accent 5" w:uiPriority="64"/>
+    <w:lsdException w:name="Medium List 1 Accent 5" w:uiPriority="65"/>
+    <w:lsdException w:name="Medium List 2 Accent 5" w:uiPriority="66"/>
+    <w:lsdException w:name="Medium Grid 1 Accent 5" w:uiPriority="67"/>
+    <w:lsdException w:name="Medium Grid 2 Accent 5" w:uiPriority="68"/>
+    <w:lsdException w:name="Medium Grid 3 Accent 5" w:uiPriority="69"/>
+    <w:lsdException w:name="Dark List Accent 5" w:uiPriority="70"/>
+    <w:lsdException w:name="Colorful Shading Accent 5" w:uiPriority="71"/>
+    <w:lsdException w:name="Colorful List Accent 5" w:uiPriority="72"/>
+    <w:lsdException w:name="Colorful Grid Accent 5" w:uiPriority="73"/>
+    <w:lsdException w:name="Light Shading Accent 6" w:uiPriority="60"/>
+    <w:lsdException w:name="Light List Accent 6" w:uiPriority="61"/>
+    <w:lsdException w:name="Light Grid Accent 6" w:uiPriority="62"/>
+    <w:lsdException w:name="Medium Shading 1 Accent 6" w:uiPriority="63"/>
+    <w:lsdException w:name="Medium Shading 2 Accent 6" w:uiPriority="64"/>
+    <w:lsdException w:name="Medium List 1 Accent 6" w:uiPriority="65"/>
+    <w:lsdException w:name="Medium List 2 Accent 6" w:uiPriority="66"/>
+    <w:lsdException w:name="Medium Grid 1 Accent 6" w:uiPriority="67"/>
+    <w:lsdException w:name="Medium Grid 2 Accent 6" w:uiPriority="68"/>
+    <w:lsdException w:name="Medium Grid 3 Accent 6" w:uiPriority="69"/>
+    <w:lsdException w:name="Dark List Accent 6" w:uiPriority="70"/>
+    <w:lsdException w:name="Colorful Shading Accent 6" w:uiPriority="71"/>
+    <w:lsdException w:name="Colorful List Accent 6" w:uiPriority="72"/>
+    <w:lsdException w:name="Colorful Grid Accent 6" w:uiPriority="73"/>
+    <w:lsdException w:name="Subtle Emphasis" w:uiPriority="19" w:qFormat="1"/>
+    <w:lsdException w:name="Intense Emphasis" w:uiPriority="21" w:qFormat="1"/>
+    <w:lsdException w:name="Subtle Reference" w:uiPriority="31" w:qFormat="1"/>
+    <w:lsdException w:name="Intense Reference" w:uiPriority="32" w:qFormat="1"/>
+    <w:lsdException w:name="Book Title" w:uiPriority="33" w:qFormat="1"/>
+    <w:lsdException w:name="Bibliography" w:semiHidden="1" w:uiPriority="37" w:unhideWhenUsed="1"/>
+    <w:lsdException w:name="TOC Heading" w:semiHidden="1" w:uiPriority="39" w:unhideWhenUsed="1" w:qFormat="1"/>
+    <w:lsdException w:name="Plain Table 1" w:uiPriority="41"/>
+    <w:lsdException w:name="Plain Table 2" w:uiPriority="42"/>
+    <w:lsdException w:name="Plain Table 3" w:uiPriority="43"/>
+    <w:lsdException w:name="Plain Table 4" w:uiPriority="44"/>
+    <w:lsdException w:name="Plain Table 5" w:uiPriority="45"/>
+    <w:lsdException w:name="Grid Table Light" w:uiPriority="40"/>
+    <w:lsdException w:name="Grid Table 1 Light" w:uiPriority="46"/>
+    <w:lsdException w:name="Grid Table 2" w:uiPriority="47"/>
+    <w:lsdException w:name="Grid Table 3" w:uiPriority="48"/>
+    <w:lsdException w:name="Grid Table 4" w:uiPriority="49"/>
+    <w:lsdException w:name="Grid Table 5 Dark" w:uiPriority="50"/>
+    <w:lsdException w:name="Grid Table 6 Colorful" w:uiPriority="51"/>
+    <w:lsdException w:name="Grid Table 7 Colorful" w:uiPriority="52"/>
+    <w:lsdException w:name="Grid Table 1 Light Accent 1" w:uiPriority="46"/>
+    <w:lsdException w:name="Grid Table 2 Accent 1" w:uiPriority="47"/>
+    <w:lsdException w:name="Grid Table 3 Accent 1" w:uiPriority="48"/>
+    <w:lsdException w:name="Grid Table 4 Accent 1" w:uiPriority="49"/>
+    <w:lsdException w:name="Grid Table 5 Dark Accent 1" w:uiPriority="50"/>
+    <w:lsdException w:name="Grid Table 6 Colorful Accent 1" w:uiPriority="51"/>
+    <w:lsdException w:name="Grid Table 7 Colorful Accent 1" w:uiPriority="52"/>
+    <w:lsdException w:name="Grid Table 1 Light Accent 2" w:uiPriority="46"/>
+    <w:lsdException w:name="Grid Table 2 Accent 2" w:uiPriority="47"/>
+    <w:lsdException w:name="Grid Table 3 Accent 2" w:uiPriority="48"/>
+    <w:lsdException w:name="Grid Table 4 Accent 2" w:uiPriority="49"/>
+    <w:lsdException w:name="Grid Table 5 Dark Accent 2" w:uiPriority="50"/>
+    <w:lsdException w:name="Grid Table 6 Colorful Accent 2" w:uiPriority="51"/>
+    <w:lsdException w:name="Grid Table 7 Colorful Accent 2" w:uiPriority="52"/>
+    <w:lsdException w:name="Grid Table 1 Light Accent 3" w:uiPriority="46"/>
+    <w:lsdException w:name="Grid Table 2 Accent 3" w:uiPriority="47"/>
+    <w:lsdException w:name="Grid Table 3 Accent 3" w:uiPriority="48"/>
+    <w:lsdException w:name="Grid Table 4 Accent 3" w:uiPriority="49"/>
+    <w:lsdException w:name="Grid Table 5 Dark Accent 3" w:uiPriority="50"/>
+    <w:lsdException w:name="Grid Table 6 Colorful Accent 3" w:uiPriority="51"/>
+    <w:lsdException w:name="Grid Table 7 Colorful Accent 3" w:uiPriority="52"/>
+    <w:lsdException w:name="Grid Table 1 Light Accent 4" w:uiPriority="46"/>
+    <w:lsdException w:name="Grid Table 2 Accent 4" w:uiPriority="47"/>
+    <w:lsdException w:name="Grid Table 3 Accent 4" w:uiPriority="48"/>
+    <w:lsdException w:name="Grid Table 4 Accent 4" w:uiPriority="49"/>
+    <w:lsdException w:name="Grid Table 5 Dark Accent 4" w:uiPriority="50"/>
+    <w:lsdException w:name="Grid Table 6 Colorful Accent 4" w:uiPriority="51"/>
+    <w:lsdException w:name="Grid Table 7 Colorful Accent 4" w:uiPriority="52"/>
+    <w:lsdException w:name="Grid Table 1 Light Accent 5" w:uiPriority="46"/>
+    <w:lsdException w:name="Grid Table 2 Accent 5" w:uiPriority="47"/>
+    <w:lsdException w:name="Grid Table 3 Accent 5" w:uiPriority="48"/>
+    <w:lsdException w:name="Grid Table 4 Accent 5" w:uiPriority="49"/>
+    <w:lsdException w:name="Grid Table 5 Dark Accent 5" w:uiPriority="50"/>
+    <w:lsdException w:name="Grid Table 6 Colorful Accent 5" w:uiPriority="51"/>
+    <w:lsdException w:name="Grid Table 7 Colorful Accent 5" w:uiPriority="52"/>
+    <w:lsdException w:name="Grid Table 1 Light Accent 6" w:uiPriority="46"/>
+    <w:lsdException w:name="Grid Table 2 Accent 6" w:uiPriority="47"/>
+    <w:lsdException w:name="Grid Table 3 Accent 6" w:uiPriority="48"/>
+    <w:lsdException w:name="Grid Table 4 Accent 6" w:uiPriority="49"/>
+    <w:lsdException w:name="Grid Table 5 Dark Accent 6" w:uiPriority="50"/>
+    <w:lsdException w:name="Grid Table 6 Colorful Accent 6" w:uiPriority="51"/>
+    <w:lsdException w:name="Grid Table 7 Colorful Accent 6" w:uiPriority="52"/>
+    <w:lsdException w:name="List Table 1 Light" w:uiPriority="46"/>
+    <w:lsdException w:name="List Table 2" w:uiPriority="47"/>
+    <w:lsdException w:name="List Table 3" w:uiPriority="48"/>
+    <w:lsdException w:name="List Table 4" w:uiPriority="49"/>
+    <w:lsdException w:name="List Table 5 Dark" w:uiPriority="50"/>
+    <w:lsdException w:name="List Table 6 Colorful" w:uiPriority="51"/>
+    <w:lsdException w:name="List Table 7 Colorful" w:uiPriority="52"/>
+    <w:lsdException w:name="List Table 1 Light Accent 1" w:uiPriority="46"/>
+    <w:lsdException w:name="List Table 2 Accent 1" w:uiPriority="47"/>
+    <w:lsdException w:name="List Table 3 Accent 1" w:uiPriority="48"/>
+    <w:lsdException w:name="List Table 4 Accent 1" w:uiPriority="49"/>
+    <w:lsdException w:name="List Table 5 Dark Accent 1" w:uiPriority="50"/>
+    <w:lsdException w:name="List Table 6 Colorful Accent 1" w:uiPriority="51"/>
+    <w:lsdException w:name="List Table 7 Colorful Accent 1" w:uiPriority="52"/>
+    <w:lsdException w:name="List Table 1 Light Accent 2" w:uiPriority="46"/>
+    <w:lsdException w:name="List Table 2 Accent 2" w:uiPriority="47"/>
+    <w:lsdException w:name="List Table 3 Accent 2" w:uiPriority="48"/>
+    <w:lsdException w:name="List Table 4 Accent 2" w:uiPriority="49"/>
+    <w:lsdException w:name="List Table 5 Dark Accent 2" w:uiPriority="50"/>
+    <w:lsdException w:name="List Table 6 Colorful Accent 2" w:uiPriority="51"/>
+    <w:lsdException w:name="List Table 7 Colorful Accent 2" w:uiPriority="52"/>
+    <w:lsdException w:name="List Table 1 Light Accent 3" w:uiPriority="46"/>
+    <w:lsdException w:name="List Table 2 Accent 3" w:uiPriority="47"/>
+    <w:lsdException w:name="List Table 3 Accent 3" w:uiPriority="48"/>
+    <w:lsdException w:name="List Table 4 Accent 3" w:uiPriority="49"/>
+    <w:lsdException w:name="List Table 5 Dark Accent 3" w:uiPriority="50"/>
+    <w:lsdException w:name="List Table 6 Colorful Accent 3" w:uiPriority="51"/>
+    <w:lsdException w:name="List Table 7 Colorful Accent 3" w:uiPriority="52"/>
+    <w:lsdException w:name="List Table 1 Light Accent 4" w:uiPriority="46"/>
+    <w:lsdException w:name="List Table 2 Accent 4" w:uiPriority="47"/>
+    <w:lsdException w:name="List Table 3 Accent 4" w:uiPriority="48"/>
+    <w:lsdException w:name="List Table 4 Accent 4" w:uiPriority="49"/>
+    <w:lsdException w:name="List Table 5 Dark Accent 4" w:uiPriority="50"/>
+    <w:lsdException w:name="List Table 6 Colorful Accent 4" w:uiPriority="51"/>
+    <w:lsdException w:name="List Table 7 Colorful Accent 4" w:uiPriority="52"/>
+    <w:lsdException w:name="List Table 1 Light Accent 5" w:uiPriority="46"/>
+    <w:lsdException w:name="List Table 2 Accent 5" w:uiPriority="47"/>
+    <w:lsdException w:name="List Table 3 Accent 5" w:uiPriority="48"/>
+    <w:lsdException w:name="List Table 4 Accent 5" w:uiPriority="49"/>
+    <w:lsdException w:name="List Table 5 Dark Accent 5" w:uiPriority="50"/>
+    <w:lsdException w:name="List Table 6 Colorful Accent 5" w:uiPriority="51"/>
+    <w:lsdException w:name="List Table 7 Colorful Accent 5" w:uiPriority="52"/>
+    <w:lsdException w:name="List Table 1 Light Accent 6" w:uiPriority="46"/>
+    <w:lsdException w:name="List Table 2 Accent 6" w:uiPriority="47"/>
+    <w:lsdException w:name="List Table 3 Accent 6" w:uiPriority="48"/>
+    <w:lsdException w:name="List Table 4 Accent 6" w:uiPriority="49"/>
+    <w:lsdException w:name="List Table 5 Dark Accent 6" w:uiPriority="50"/>
+    <w:lsdException w:name="List Table 6 Colorful Accent 6" w:uiPriority="51"/>
+    <w:lsdException w:name="List Table 7 Colorful Accent 6" w:uiPriority="52"/>
+  </w:latentStyles>
+  <w:style w:type="paragraph" w:default="1" w:styleId="Normal">
+    <w:name w:val="Normal"/>
+    <w:qFormat/>
+  </w:style>
+  <w:style w:type="character" w:default="1" w:styleId="DefaultParagraphFont">
+    <w:name w:val="Default Paragraph Font"/>
+    <w:uiPriority w:val="1"/>
+    <w:semiHidden/>
+    <w:unhideWhenUsed/>
+  </w:style>
+  <w:style w:type="table" w:default="1" w:styleId="TableNormal">
+    <w:name w:val="Normal Table"/>
+    <w:uiPriority w:val="99"/>
+    <w:semiHidden/>
+    <w:unhideWhenUsed/>
+    <w:tblPr>
+      <w:tblInd w:w="0" w:type="dxa"/>
+      <w:tblCellMar>
+        <w:top w:w="0" w:type="dxa"/>
+        <w:left w:w="108" w:type="dxa"/>
+        <w:bottom w:w="0" w:type="dxa"/>
+        <w:right w:w="108" w:type="dxa"/>
+      </w:tblCellMar>
+    </w:tblPr>
+  </w:style>
+  <w:style w:type="numbering" w:default="1" w:styleId="NoList">
+    <w:name w:val="No List"/>
+    <w:uiPriority w:val="99"/>
+    <w:semiHidden/>
+    <w:unhideWhenUsed/>
+  </w:style>
+  <w:style w:type="paragraph" w:customStyle="1" w:styleId="2265F363C21447D1B385AD5348E05D98">
+    <w:name w:val="2265F363C21447D1B385AD5348E05D98"/>
+    <w:rsid w:val="00A51195"/>
+  </w:style>
+</w:styles>
+</file>
+
+<file path=word/glossary/webSettings.xml><?xml version="1.0" encoding="utf-8"?>
+<w:webSettings xmlns:mc="http://schemas.openxmlformats.org/markup-compatibility/2006" xmlns:r="http://schemas.openxmlformats.org/officeDocument/2006/relationships" xmlns:w="http://schemas.openxmlformats.org/wordprocessingml/2006/main" xmlns:w14="http://schemas.microsoft.com/office/word/2010/wordml" xmlns:w15="http://schemas.microsoft.com/office/word/2012/wordml" xmlns:w16se="http://schemas.microsoft.com/office/word/2015/wordml/symex" mc:Ignorable="w14 w15 w16se">
+  <w:optimizeForBrowser/>
+  <w:allowPNG/>
+</w:webSettings>
 </file>
 
 <file path=word/theme/theme1.xml><?xml version="1.0" encoding="utf-8"?>

</xml_diff>